<commit_message>
update document and config
</commit_message>
<xml_diff>
--- a/teaching/doc/Teaching.docx
+++ b/teaching/doc/Teaching.docx
@@ -3230,7 +3230,7 @@
     <w:p>
       <w:pPr>
         <w:rPr>
-          <w:rFonts w:ascii="华文细黑" w:eastAsia="华文细黑" w:hAnsi="华文细黑" w:hint="eastAsia"/>
+          <w:rFonts w:ascii="华文细黑" w:eastAsia="华文细黑" w:hAnsi="华文细黑"/>
         </w:rPr>
       </w:pPr>
       <w:r>
@@ -3351,7 +3351,7 @@
         <w:ind w:firstLineChars="0"/>
         <w:outlineLvl w:val="0"/>
         <w:rPr>
-          <w:rFonts w:ascii="华文细黑" w:eastAsia="华文细黑" w:hAnsi="华文细黑" w:hint="eastAsia"/>
+          <w:rFonts w:ascii="华文细黑" w:eastAsia="华文细黑" w:hAnsi="华文细黑"/>
           <w:b/>
           <w:sz w:val="24"/>
           <w:szCs w:val="24"/>
@@ -3379,7 +3379,7 @@
         <w:spacing w:line="415" w:lineRule="auto"/>
         <w:ind w:left="477"/>
         <w:rPr>
-          <w:rFonts w:ascii="华文细黑" w:eastAsia="华文细黑" w:hAnsi="华文细黑" w:hint="eastAsia"/>
+          <w:rFonts w:ascii="华文细黑" w:eastAsia="华文细黑" w:hAnsi="华文细黑"/>
           <w:b w:val="0"/>
           <w:sz w:val="24"/>
           <w:szCs w:val="24"/>
@@ -3398,7 +3398,7 @@
     <w:p>
       <w:pPr>
         <w:rPr>
-          <w:rFonts w:ascii="华文细黑" w:eastAsia="华文细黑" w:hAnsi="华文细黑" w:hint="eastAsia"/>
+          <w:rFonts w:ascii="华文细黑" w:eastAsia="华文细黑" w:hAnsi="华文细黑"/>
         </w:rPr>
       </w:pPr>
       <w:r>
@@ -7682,6 +7682,847 @@
       <w:pPr>
         <w:jc w:val="left"/>
         <w:rPr>
+          <w:rFonts w:ascii="华文细黑" w:eastAsia="华文细黑" w:hAnsi="华文细黑" w:hint="eastAsia"/>
+        </w:rPr>
+      </w:pPr>
+    </w:p>
+    <w:p>
+      <w:pPr>
+        <w:jc w:val="left"/>
+        <w:rPr>
+          <w:rFonts w:ascii="华文细黑" w:eastAsia="华文细黑" w:hAnsi="华文细黑"/>
+          <w:szCs w:val="21"/>
+        </w:rPr>
+      </w:pPr>
+      <w:r>
+        <w:rPr>
+          <w:rFonts w:ascii="华文细黑" w:eastAsia="华文细黑" w:hAnsi="华文细黑" w:hint="eastAsia"/>
+          <w:szCs w:val="21"/>
+        </w:rPr>
+        <w:t>（6）banner</w:t>
+      </w:r>
+      <w:r>
+        <w:rPr>
+          <w:rFonts w:ascii="华文细黑" w:eastAsia="华文细黑" w:hAnsi="华文细黑" w:hint="eastAsia"/>
+          <w:szCs w:val="21"/>
+        </w:rPr>
+        <w:t>集合数据结构</w:t>
+      </w:r>
+    </w:p>
+    <w:tbl>
+      <w:tblPr>
+        <w:tblStyle w:val="a6"/>
+        <w:tblW w:w="8522" w:type="dxa"/>
+        <w:tblLayout w:type="fixed"/>
+        <w:tblLook w:val="04A0"/>
+      </w:tblPr>
+      <w:tblGrid>
+        <w:gridCol w:w="2840"/>
+        <w:gridCol w:w="2841"/>
+        <w:gridCol w:w="2841"/>
+      </w:tblGrid>
+      <w:tr>
+        <w:tc>
+          <w:tcPr>
+            <w:tcW w:w="8522" w:type="dxa"/>
+            <w:gridSpan w:val="3"/>
+          </w:tcPr>
+          <w:p>
+            <w:pPr>
+              <w:rPr>
+                <w:rFonts w:ascii="华文细黑" w:eastAsia="华文细黑" w:hAnsi="华文细黑"/>
+                <w:szCs w:val="21"/>
+              </w:rPr>
+            </w:pPr>
+            <w:r>
+              <w:rPr>
+                <w:rFonts w:ascii="华文细黑" w:eastAsia="华文细黑" w:hAnsi="华文细黑" w:hint="eastAsia"/>
+                <w:szCs w:val="21"/>
+              </w:rPr>
+              <w:t>item</w:t>
+            </w:r>
+          </w:p>
+        </w:tc>
+      </w:tr>
+      <w:tr>
+        <w:tc>
+          <w:tcPr>
+            <w:tcW w:w="2840" w:type="dxa"/>
+          </w:tcPr>
+          <w:p>
+            <w:pPr>
+              <w:rPr>
+                <w:rFonts w:ascii="华文细黑" w:eastAsia="华文细黑" w:hAnsi="华文细黑"/>
+                <w:szCs w:val="21"/>
+              </w:rPr>
+            </w:pPr>
+            <w:r>
+              <w:rPr>
+                <w:rFonts w:ascii="华文细黑" w:eastAsia="华文细黑" w:hAnsi="华文细黑" w:hint="eastAsia"/>
+                <w:szCs w:val="21"/>
+              </w:rPr>
+              <w:t>_id</w:t>
+            </w:r>
+          </w:p>
+        </w:tc>
+        <w:tc>
+          <w:tcPr>
+            <w:tcW w:w="2841" w:type="dxa"/>
+          </w:tcPr>
+          <w:p>
+            <w:pPr>
+              <w:rPr>
+                <w:rFonts w:ascii="华文细黑" w:eastAsia="华文细黑" w:hAnsi="华文细黑"/>
+                <w:szCs w:val="21"/>
+              </w:rPr>
+            </w:pPr>
+            <w:r>
+              <w:rPr>
+                <w:rFonts w:ascii="华文细黑" w:eastAsia="华文细黑" w:hAnsi="华文细黑" w:hint="eastAsia"/>
+                <w:szCs w:val="21"/>
+              </w:rPr>
+              <w:t>ObjectId</w:t>
+            </w:r>
+          </w:p>
+        </w:tc>
+        <w:tc>
+          <w:tcPr>
+            <w:tcW w:w="2841" w:type="dxa"/>
+          </w:tcPr>
+          <w:p>
+            <w:pPr>
+              <w:rPr>
+                <w:rFonts w:ascii="华文细黑" w:eastAsia="华文细黑" w:hAnsi="华文细黑"/>
+                <w:szCs w:val="21"/>
+              </w:rPr>
+            </w:pPr>
+            <w:r>
+              <w:rPr>
+                <w:rFonts w:ascii="华文细黑" w:eastAsia="华文细黑" w:hAnsi="华文细黑"/>
+                <w:szCs w:val="21"/>
+              </w:rPr>
+              <w:t>M</w:t>
+            </w:r>
+            <w:r>
+              <w:rPr>
+                <w:rFonts w:ascii="华文细黑" w:eastAsia="华文细黑" w:hAnsi="华文细黑" w:hint="eastAsia"/>
+                <w:szCs w:val="21"/>
+              </w:rPr>
+              <w:t>ongo自生成</w:t>
+            </w:r>
+          </w:p>
+        </w:tc>
+      </w:tr>
+      <w:tr>
+        <w:tc>
+          <w:tcPr>
+            <w:tcW w:w="2840" w:type="dxa"/>
+          </w:tcPr>
+          <w:p>
+            <w:pPr>
+              <w:rPr>
+                <w:rFonts w:ascii="华文细黑" w:eastAsia="华文细黑" w:hAnsi="华文细黑"/>
+                <w:szCs w:val="21"/>
+              </w:rPr>
+            </w:pPr>
+            <w:r>
+              <w:rPr>
+                <w:rFonts w:ascii="华文细黑" w:eastAsia="华文细黑" w:hAnsi="华文细黑" w:hint="eastAsia"/>
+                <w:szCs w:val="21"/>
+              </w:rPr>
+              <w:t>b</w:t>
+            </w:r>
+            <w:r>
+              <w:rPr>
+                <w:rFonts w:ascii="华文细黑" w:eastAsia="华文细黑" w:hAnsi="华文细黑" w:hint="eastAsia"/>
+                <w:szCs w:val="21"/>
+              </w:rPr>
+              <w:t>id</w:t>
+            </w:r>
+          </w:p>
+        </w:tc>
+        <w:tc>
+          <w:tcPr>
+            <w:tcW w:w="2841" w:type="dxa"/>
+          </w:tcPr>
+          <w:p>
+            <w:pPr>
+              <w:rPr>
+                <w:rFonts w:ascii="华文细黑" w:eastAsia="华文细黑" w:hAnsi="华文细黑"/>
+                <w:szCs w:val="21"/>
+              </w:rPr>
+            </w:pPr>
+            <w:r>
+              <w:rPr>
+                <w:rFonts w:ascii="华文细黑" w:eastAsia="华文细黑" w:hAnsi="华文细黑" w:hint="eastAsia"/>
+                <w:szCs w:val="21"/>
+              </w:rPr>
+              <w:t>int</w:t>
+            </w:r>
+          </w:p>
+        </w:tc>
+        <w:tc>
+          <w:tcPr>
+            <w:tcW w:w="2841" w:type="dxa"/>
+          </w:tcPr>
+          <w:p>
+            <w:pPr>
+              <w:rPr>
+                <w:rFonts w:ascii="华文细黑" w:eastAsia="华文细黑" w:hAnsi="华文细黑"/>
+                <w:szCs w:val="21"/>
+              </w:rPr>
+            </w:pPr>
+            <w:r>
+              <w:rPr>
+                <w:rFonts w:ascii="华文细黑" w:eastAsia="华文细黑" w:hAnsi="华文细黑" w:hint="eastAsia"/>
+                <w:szCs w:val="21"/>
+              </w:rPr>
+              <w:t>项目标号</w:t>
+            </w:r>
+          </w:p>
+        </w:tc>
+      </w:tr>
+      <w:tr>
+        <w:tc>
+          <w:tcPr>
+            <w:tcW w:w="2840" w:type="dxa"/>
+          </w:tcPr>
+          <w:p>
+            <w:pPr>
+              <w:rPr>
+                <w:rFonts w:ascii="华文细黑" w:eastAsia="华文细黑" w:hAnsi="华文细黑"/>
+                <w:szCs w:val="21"/>
+              </w:rPr>
+            </w:pPr>
+            <w:r>
+              <w:rPr>
+                <w:rFonts w:ascii="华文细黑" w:eastAsia="华文细黑" w:hAnsi="华文细黑" w:hint="eastAsia"/>
+                <w:szCs w:val="21"/>
+              </w:rPr>
+              <w:t>icon</w:t>
+            </w:r>
+          </w:p>
+        </w:tc>
+        <w:tc>
+          <w:tcPr>
+            <w:tcW w:w="2841" w:type="dxa"/>
+          </w:tcPr>
+          <w:p>
+            <w:pPr>
+              <w:rPr>
+                <w:rFonts w:ascii="华文细黑" w:eastAsia="华文细黑" w:hAnsi="华文细黑"/>
+                <w:szCs w:val="21"/>
+              </w:rPr>
+            </w:pPr>
+            <w:r>
+              <w:rPr>
+                <w:rFonts w:ascii="华文细黑" w:eastAsia="华文细黑" w:hAnsi="华文细黑" w:hint="eastAsia"/>
+                <w:szCs w:val="21"/>
+              </w:rPr>
+              <w:t>string</w:t>
+            </w:r>
+          </w:p>
+        </w:tc>
+        <w:tc>
+          <w:tcPr>
+            <w:tcW w:w="2841" w:type="dxa"/>
+          </w:tcPr>
+          <w:p>
+            <w:pPr>
+              <w:rPr>
+                <w:rFonts w:ascii="华文细黑" w:eastAsia="华文细黑" w:hAnsi="华文细黑"/>
+                <w:szCs w:val="21"/>
+              </w:rPr>
+            </w:pPr>
+            <w:r>
+              <w:rPr>
+                <w:rFonts w:ascii="华文细黑" w:eastAsia="华文细黑" w:hAnsi="华文细黑" w:hint="eastAsia"/>
+                <w:szCs w:val="21"/>
+              </w:rPr>
+              <w:t>logo</w:t>
+            </w:r>
+          </w:p>
+        </w:tc>
+      </w:tr>
+      <w:tr>
+        <w:tc>
+          <w:tcPr>
+            <w:tcW w:w="2840" w:type="dxa"/>
+          </w:tcPr>
+          <w:p>
+            <w:pPr>
+              <w:rPr>
+                <w:rFonts w:ascii="华文细黑" w:eastAsia="华文细黑" w:hAnsi="华文细黑"/>
+                <w:color w:val="FF0000"/>
+                <w:szCs w:val="21"/>
+              </w:rPr>
+            </w:pPr>
+            <w:r>
+              <w:rPr>
+                <w:rFonts w:ascii="华文细黑" w:eastAsia="华文细黑" w:hAnsi="华文细黑" w:hint="eastAsia"/>
+                <w:color w:val="FF0000"/>
+                <w:szCs w:val="21"/>
+              </w:rPr>
+              <w:lastRenderedPageBreak/>
+              <w:t>sortBy</w:t>
+            </w:r>
+          </w:p>
+        </w:tc>
+        <w:tc>
+          <w:tcPr>
+            <w:tcW w:w="2841" w:type="dxa"/>
+          </w:tcPr>
+          <w:p>
+            <w:pPr>
+              <w:rPr>
+                <w:rFonts w:ascii="华文细黑" w:eastAsia="华文细黑" w:hAnsi="华文细黑"/>
+                <w:color w:val="FF0000"/>
+                <w:szCs w:val="21"/>
+              </w:rPr>
+            </w:pPr>
+            <w:r>
+              <w:rPr>
+                <w:rFonts w:ascii="华文细黑" w:eastAsia="华文细黑" w:hAnsi="华文细黑" w:hint="eastAsia"/>
+                <w:color w:val="FF0000"/>
+                <w:szCs w:val="21"/>
+              </w:rPr>
+              <w:t>int</w:t>
+            </w:r>
+          </w:p>
+        </w:tc>
+        <w:tc>
+          <w:tcPr>
+            <w:tcW w:w="2841" w:type="dxa"/>
+          </w:tcPr>
+          <w:p>
+            <w:pPr>
+              <w:rPr>
+                <w:rFonts w:ascii="华文细黑" w:eastAsia="华文细黑" w:hAnsi="华文细黑"/>
+                <w:color w:val="FF0000"/>
+                <w:szCs w:val="21"/>
+              </w:rPr>
+            </w:pPr>
+            <w:r>
+              <w:rPr>
+                <w:rFonts w:ascii="华文细黑" w:eastAsia="华文细黑" w:hAnsi="华文细黑" w:hint="eastAsia"/>
+                <w:color w:val="FF0000"/>
+                <w:szCs w:val="21"/>
+              </w:rPr>
+              <w:t>排序依据</w:t>
+            </w:r>
+          </w:p>
+        </w:tc>
+      </w:tr>
+      <w:tr>
+        <w:tc>
+          <w:tcPr>
+            <w:tcW w:w="2840" w:type="dxa"/>
+          </w:tcPr>
+          <w:p>
+            <w:pPr>
+              <w:rPr>
+                <w:rFonts w:ascii="华文细黑" w:eastAsia="华文细黑" w:hAnsi="华文细黑" w:hint="eastAsia"/>
+                <w:color w:val="FF0000"/>
+                <w:szCs w:val="21"/>
+              </w:rPr>
+            </w:pPr>
+            <w:r>
+              <w:rPr>
+                <w:rFonts w:ascii="华文细黑" w:eastAsia="华文细黑" w:hAnsi="华文细黑" w:hint="eastAsia"/>
+                <w:color w:val="FF0000"/>
+                <w:szCs w:val="21"/>
+              </w:rPr>
+              <w:t>display</w:t>
+            </w:r>
+          </w:p>
+        </w:tc>
+        <w:tc>
+          <w:tcPr>
+            <w:tcW w:w="2841" w:type="dxa"/>
+          </w:tcPr>
+          <w:p>
+            <w:pPr>
+              <w:rPr>
+                <w:rFonts w:ascii="华文细黑" w:eastAsia="华文细黑" w:hAnsi="华文细黑" w:hint="eastAsia"/>
+                <w:color w:val="FF0000"/>
+                <w:szCs w:val="21"/>
+              </w:rPr>
+            </w:pPr>
+            <w:r>
+              <w:rPr>
+                <w:rFonts w:ascii="华文细黑" w:eastAsia="华文细黑" w:hAnsi="华文细黑" w:hint="eastAsia"/>
+                <w:color w:val="FF0000"/>
+                <w:szCs w:val="21"/>
+              </w:rPr>
+              <w:t>int</w:t>
+            </w:r>
+          </w:p>
+        </w:tc>
+        <w:tc>
+          <w:tcPr>
+            <w:tcW w:w="2841" w:type="dxa"/>
+          </w:tcPr>
+          <w:p>
+            <w:pPr>
+              <w:rPr>
+                <w:rFonts w:ascii="华文细黑" w:eastAsia="华文细黑" w:hAnsi="华文细黑" w:hint="eastAsia"/>
+                <w:color w:val="FF0000"/>
+                <w:szCs w:val="21"/>
+              </w:rPr>
+            </w:pPr>
+            <w:r>
+              <w:rPr>
+                <w:rFonts w:ascii="华文细黑" w:eastAsia="华文细黑" w:hAnsi="华文细黑" w:hint="eastAsia"/>
+                <w:color w:val="FF0000"/>
+                <w:szCs w:val="21"/>
+              </w:rPr>
+              <w:t>是否显示</w:t>
+            </w:r>
+          </w:p>
+        </w:tc>
+      </w:tr>
+    </w:tbl>
+    <w:p>
+      <w:pPr>
+        <w:rPr>
+          <w:rFonts w:ascii="华文细黑" w:eastAsia="华文细黑" w:hAnsi="华文细黑" w:hint="eastAsia"/>
+        </w:rPr>
+      </w:pPr>
+    </w:p>
+    <w:p>
+      <w:pPr>
+        <w:jc w:val="left"/>
+        <w:rPr>
+          <w:rFonts w:ascii="华文细黑" w:eastAsia="华文细黑" w:hAnsi="华文细黑"/>
+          <w:szCs w:val="21"/>
+        </w:rPr>
+      </w:pPr>
+      <w:r>
+        <w:rPr>
+          <w:rFonts w:ascii="华文细黑" w:eastAsia="华文细黑" w:hAnsi="华文细黑" w:hint="eastAsia"/>
+          <w:szCs w:val="21"/>
+        </w:rPr>
+        <w:t>（6）menu</w:t>
+      </w:r>
+      <w:r>
+        <w:rPr>
+          <w:rFonts w:ascii="华文细黑" w:eastAsia="华文细黑" w:hAnsi="华文细黑" w:hint="eastAsia"/>
+          <w:szCs w:val="21"/>
+        </w:rPr>
+        <w:t>集合数据结构</w:t>
+      </w:r>
+    </w:p>
+    <w:tbl>
+      <w:tblPr>
+        <w:tblStyle w:val="a6"/>
+        <w:tblW w:w="8522" w:type="dxa"/>
+        <w:tblLayout w:type="fixed"/>
+        <w:tblLook w:val="04A0"/>
+      </w:tblPr>
+      <w:tblGrid>
+        <w:gridCol w:w="2840"/>
+        <w:gridCol w:w="2841"/>
+        <w:gridCol w:w="2841"/>
+      </w:tblGrid>
+      <w:tr>
+        <w:tc>
+          <w:tcPr>
+            <w:tcW w:w="8522" w:type="dxa"/>
+            <w:gridSpan w:val="3"/>
+          </w:tcPr>
+          <w:p>
+            <w:pPr>
+              <w:rPr>
+                <w:rFonts w:ascii="华文细黑" w:eastAsia="华文细黑" w:hAnsi="华文细黑"/>
+                <w:szCs w:val="21"/>
+              </w:rPr>
+            </w:pPr>
+            <w:r>
+              <w:rPr>
+                <w:rFonts w:ascii="华文细黑" w:eastAsia="华文细黑" w:hAnsi="华文细黑" w:hint="eastAsia"/>
+                <w:szCs w:val="21"/>
+              </w:rPr>
+              <w:t>item</w:t>
+            </w:r>
+          </w:p>
+        </w:tc>
+      </w:tr>
+      <w:tr>
+        <w:tc>
+          <w:tcPr>
+            <w:tcW w:w="2840" w:type="dxa"/>
+          </w:tcPr>
+          <w:p>
+            <w:pPr>
+              <w:rPr>
+                <w:rFonts w:ascii="华文细黑" w:eastAsia="华文细黑" w:hAnsi="华文细黑"/>
+                <w:szCs w:val="21"/>
+              </w:rPr>
+            </w:pPr>
+            <w:r>
+              <w:rPr>
+                <w:rFonts w:ascii="华文细黑" w:eastAsia="华文细黑" w:hAnsi="华文细黑" w:hint="eastAsia"/>
+                <w:szCs w:val="21"/>
+              </w:rPr>
+              <w:t>_id</w:t>
+            </w:r>
+          </w:p>
+        </w:tc>
+        <w:tc>
+          <w:tcPr>
+            <w:tcW w:w="2841" w:type="dxa"/>
+          </w:tcPr>
+          <w:p>
+            <w:pPr>
+              <w:rPr>
+                <w:rFonts w:ascii="华文细黑" w:eastAsia="华文细黑" w:hAnsi="华文细黑"/>
+                <w:szCs w:val="21"/>
+              </w:rPr>
+            </w:pPr>
+            <w:r>
+              <w:rPr>
+                <w:rFonts w:ascii="华文细黑" w:eastAsia="华文细黑" w:hAnsi="华文细黑" w:hint="eastAsia"/>
+                <w:szCs w:val="21"/>
+              </w:rPr>
+              <w:t>ObjectId</w:t>
+            </w:r>
+          </w:p>
+        </w:tc>
+        <w:tc>
+          <w:tcPr>
+            <w:tcW w:w="2841" w:type="dxa"/>
+          </w:tcPr>
+          <w:p>
+            <w:pPr>
+              <w:rPr>
+                <w:rFonts w:ascii="华文细黑" w:eastAsia="华文细黑" w:hAnsi="华文细黑"/>
+                <w:szCs w:val="21"/>
+              </w:rPr>
+            </w:pPr>
+            <w:r>
+              <w:rPr>
+                <w:rFonts w:ascii="华文细黑" w:eastAsia="华文细黑" w:hAnsi="华文细黑"/>
+                <w:szCs w:val="21"/>
+              </w:rPr>
+              <w:t>M</w:t>
+            </w:r>
+            <w:r>
+              <w:rPr>
+                <w:rFonts w:ascii="华文细黑" w:eastAsia="华文细黑" w:hAnsi="华文细黑" w:hint="eastAsia"/>
+                <w:szCs w:val="21"/>
+              </w:rPr>
+              <w:t>ongo自生成</w:t>
+            </w:r>
+          </w:p>
+        </w:tc>
+      </w:tr>
+      <w:tr>
+        <w:tc>
+          <w:tcPr>
+            <w:tcW w:w="2840" w:type="dxa"/>
+          </w:tcPr>
+          <w:p>
+            <w:pPr>
+              <w:rPr>
+                <w:rFonts w:ascii="华文细黑" w:eastAsia="华文细黑" w:hAnsi="华文细黑"/>
+                <w:szCs w:val="21"/>
+              </w:rPr>
+            </w:pPr>
+            <w:r>
+              <w:rPr>
+                <w:rFonts w:ascii="华文细黑" w:eastAsia="华文细黑" w:hAnsi="华文细黑" w:hint="eastAsia"/>
+                <w:szCs w:val="21"/>
+              </w:rPr>
+              <w:t>m</w:t>
+            </w:r>
+            <w:r>
+              <w:rPr>
+                <w:rFonts w:ascii="华文细黑" w:eastAsia="华文细黑" w:hAnsi="华文细黑" w:hint="eastAsia"/>
+                <w:szCs w:val="21"/>
+              </w:rPr>
+              <w:t>id</w:t>
+            </w:r>
+          </w:p>
+        </w:tc>
+        <w:tc>
+          <w:tcPr>
+            <w:tcW w:w="2841" w:type="dxa"/>
+          </w:tcPr>
+          <w:p>
+            <w:pPr>
+              <w:rPr>
+                <w:rFonts w:ascii="华文细黑" w:eastAsia="华文细黑" w:hAnsi="华文细黑"/>
+                <w:szCs w:val="21"/>
+              </w:rPr>
+            </w:pPr>
+            <w:r>
+              <w:rPr>
+                <w:rFonts w:ascii="华文细黑" w:eastAsia="华文细黑" w:hAnsi="华文细黑" w:hint="eastAsia"/>
+                <w:szCs w:val="21"/>
+              </w:rPr>
+              <w:t>int</w:t>
+            </w:r>
+          </w:p>
+        </w:tc>
+        <w:tc>
+          <w:tcPr>
+            <w:tcW w:w="2841" w:type="dxa"/>
+          </w:tcPr>
+          <w:p>
+            <w:pPr>
+              <w:rPr>
+                <w:rFonts w:ascii="华文细黑" w:eastAsia="华文细黑" w:hAnsi="华文细黑"/>
+                <w:szCs w:val="21"/>
+              </w:rPr>
+            </w:pPr>
+            <w:r>
+              <w:rPr>
+                <w:rFonts w:ascii="华文细黑" w:eastAsia="华文细黑" w:hAnsi="华文细黑" w:hint="eastAsia"/>
+                <w:szCs w:val="21"/>
+              </w:rPr>
+              <w:t>项目标号</w:t>
+            </w:r>
+          </w:p>
+        </w:tc>
+      </w:tr>
+      <w:tr>
+        <w:tc>
+          <w:tcPr>
+            <w:tcW w:w="2840" w:type="dxa"/>
+          </w:tcPr>
+          <w:p>
+            <w:pPr>
+              <w:rPr>
+                <w:rFonts w:ascii="华文细黑" w:eastAsia="华文细黑" w:hAnsi="华文细黑"/>
+                <w:szCs w:val="21"/>
+              </w:rPr>
+            </w:pPr>
+            <w:r>
+              <w:rPr>
+                <w:rFonts w:ascii="华文细黑" w:eastAsia="华文细黑" w:hAnsi="华文细黑" w:hint="eastAsia"/>
+                <w:szCs w:val="21"/>
+              </w:rPr>
+              <w:t>icon</w:t>
+            </w:r>
+          </w:p>
+        </w:tc>
+        <w:tc>
+          <w:tcPr>
+            <w:tcW w:w="2841" w:type="dxa"/>
+          </w:tcPr>
+          <w:p>
+            <w:pPr>
+              <w:rPr>
+                <w:rFonts w:ascii="华文细黑" w:eastAsia="华文细黑" w:hAnsi="华文细黑"/>
+                <w:szCs w:val="21"/>
+              </w:rPr>
+            </w:pPr>
+            <w:r>
+              <w:rPr>
+                <w:rFonts w:ascii="华文细黑" w:eastAsia="华文细黑" w:hAnsi="华文细黑" w:hint="eastAsia"/>
+                <w:szCs w:val="21"/>
+              </w:rPr>
+              <w:t>string</w:t>
+            </w:r>
+          </w:p>
+        </w:tc>
+        <w:tc>
+          <w:tcPr>
+            <w:tcW w:w="2841" w:type="dxa"/>
+          </w:tcPr>
+          <w:p>
+            <w:pPr>
+              <w:rPr>
+                <w:rFonts w:ascii="华文细黑" w:eastAsia="华文细黑" w:hAnsi="华文细黑"/>
+                <w:szCs w:val="21"/>
+              </w:rPr>
+            </w:pPr>
+            <w:r>
+              <w:rPr>
+                <w:rFonts w:ascii="华文细黑" w:eastAsia="华文细黑" w:hAnsi="华文细黑" w:hint="eastAsia"/>
+                <w:szCs w:val="21"/>
+              </w:rPr>
+              <w:t>logo</w:t>
+            </w:r>
+          </w:p>
+        </w:tc>
+      </w:tr>
+      <w:tr>
+        <w:tc>
+          <w:tcPr>
+            <w:tcW w:w="2840" w:type="dxa"/>
+          </w:tcPr>
+          <w:p>
+            <w:pPr>
+              <w:rPr>
+                <w:rFonts w:ascii="华文细黑" w:eastAsia="华文细黑" w:hAnsi="华文细黑"/>
+                <w:color w:val="FF0000"/>
+                <w:szCs w:val="21"/>
+              </w:rPr>
+            </w:pPr>
+            <w:r>
+              <w:rPr>
+                <w:rFonts w:ascii="华文细黑" w:eastAsia="华文细黑" w:hAnsi="华文细黑" w:hint="eastAsia"/>
+                <w:color w:val="FF0000"/>
+                <w:szCs w:val="21"/>
+              </w:rPr>
+              <w:t>sortBy</w:t>
+            </w:r>
+          </w:p>
+        </w:tc>
+        <w:tc>
+          <w:tcPr>
+            <w:tcW w:w="2841" w:type="dxa"/>
+          </w:tcPr>
+          <w:p>
+            <w:pPr>
+              <w:rPr>
+                <w:rFonts w:ascii="华文细黑" w:eastAsia="华文细黑" w:hAnsi="华文细黑"/>
+                <w:color w:val="FF0000"/>
+                <w:szCs w:val="21"/>
+              </w:rPr>
+            </w:pPr>
+            <w:r>
+              <w:rPr>
+                <w:rFonts w:ascii="华文细黑" w:eastAsia="华文细黑" w:hAnsi="华文细黑" w:hint="eastAsia"/>
+                <w:color w:val="FF0000"/>
+                <w:szCs w:val="21"/>
+              </w:rPr>
+              <w:t>int</w:t>
+            </w:r>
+          </w:p>
+        </w:tc>
+        <w:tc>
+          <w:tcPr>
+            <w:tcW w:w="2841" w:type="dxa"/>
+          </w:tcPr>
+          <w:p>
+            <w:pPr>
+              <w:rPr>
+                <w:rFonts w:ascii="华文细黑" w:eastAsia="华文细黑" w:hAnsi="华文细黑"/>
+                <w:color w:val="FF0000"/>
+                <w:szCs w:val="21"/>
+              </w:rPr>
+            </w:pPr>
+            <w:r>
+              <w:rPr>
+                <w:rFonts w:ascii="华文细黑" w:eastAsia="华文细黑" w:hAnsi="华文细黑" w:hint="eastAsia"/>
+                <w:color w:val="FF0000"/>
+                <w:szCs w:val="21"/>
+              </w:rPr>
+              <w:t>排序依据</w:t>
+            </w:r>
+          </w:p>
+        </w:tc>
+      </w:tr>
+      <w:tr>
+        <w:tc>
+          <w:tcPr>
+            <w:tcW w:w="2840" w:type="dxa"/>
+          </w:tcPr>
+          <w:p>
+            <w:pPr>
+              <w:rPr>
+                <w:rFonts w:ascii="华文细黑" w:eastAsia="华文细黑" w:hAnsi="华文细黑" w:hint="eastAsia"/>
+                <w:color w:val="FF0000"/>
+                <w:szCs w:val="21"/>
+              </w:rPr>
+            </w:pPr>
+            <w:r>
+              <w:rPr>
+                <w:rFonts w:ascii="华文细黑" w:eastAsia="华文细黑" w:hAnsi="华文细黑" w:hint="eastAsia"/>
+                <w:color w:val="FF0000"/>
+                <w:szCs w:val="21"/>
+              </w:rPr>
+              <w:t>display</w:t>
+            </w:r>
+          </w:p>
+        </w:tc>
+        <w:tc>
+          <w:tcPr>
+            <w:tcW w:w="2841" w:type="dxa"/>
+          </w:tcPr>
+          <w:p>
+            <w:pPr>
+              <w:rPr>
+                <w:rFonts w:ascii="华文细黑" w:eastAsia="华文细黑" w:hAnsi="华文细黑" w:hint="eastAsia"/>
+                <w:color w:val="FF0000"/>
+                <w:szCs w:val="21"/>
+              </w:rPr>
+            </w:pPr>
+            <w:r>
+              <w:rPr>
+                <w:rFonts w:ascii="华文细黑" w:eastAsia="华文细黑" w:hAnsi="华文细黑" w:hint="eastAsia"/>
+                <w:color w:val="FF0000"/>
+                <w:szCs w:val="21"/>
+              </w:rPr>
+              <w:t>int</w:t>
+            </w:r>
+          </w:p>
+        </w:tc>
+        <w:tc>
+          <w:tcPr>
+            <w:tcW w:w="2841" w:type="dxa"/>
+          </w:tcPr>
+          <w:p>
+            <w:pPr>
+              <w:rPr>
+                <w:rFonts w:ascii="华文细黑" w:eastAsia="华文细黑" w:hAnsi="华文细黑" w:hint="eastAsia"/>
+                <w:color w:val="FF0000"/>
+                <w:szCs w:val="21"/>
+              </w:rPr>
+            </w:pPr>
+            <w:r>
+              <w:rPr>
+                <w:rFonts w:ascii="华文细黑" w:eastAsia="华文细黑" w:hAnsi="华文细黑" w:hint="eastAsia"/>
+                <w:color w:val="FF0000"/>
+                <w:szCs w:val="21"/>
+              </w:rPr>
+              <w:t>是否显示</w:t>
+            </w:r>
+          </w:p>
+        </w:tc>
+      </w:tr>
+    </w:tbl>
+    <w:p>
+      <w:pPr>
+        <w:rPr>
+          <w:rFonts w:ascii="华文细黑" w:eastAsia="华文细黑" w:hAnsi="华文细黑" w:hint="eastAsia"/>
+        </w:rPr>
+      </w:pPr>
+    </w:p>
+    <w:p>
+      <w:pPr>
+        <w:rPr>
+          <w:rFonts w:ascii="华文细黑" w:eastAsia="华文细黑" w:hAnsi="华文细黑" w:hint="eastAsia"/>
+        </w:rPr>
+      </w:pPr>
+    </w:p>
+    <w:p>
+      <w:pPr>
+        <w:rPr>
+          <w:rFonts w:ascii="华文细黑" w:eastAsia="华文细黑" w:hAnsi="华文细黑"/>
+        </w:rPr>
+      </w:pPr>
+    </w:p>
+    <w:p>
+      <w:pPr>
+        <w:jc w:val="left"/>
+        <w:rPr>
+          <w:rFonts w:ascii="华文细黑" w:eastAsia="华文细黑" w:hAnsi="华文细黑"/>
+        </w:rPr>
+      </w:pPr>
+      <w:r>
+        <w:rPr>
+          <w:rFonts w:ascii="华文细黑" w:eastAsia="华文细黑" w:hAnsi="华文细黑" w:hint="eastAsia"/>
+        </w:rPr>
+        <w:t>（4）User集合数据结构</w:t>
+      </w:r>
+    </w:p>
+    <w:p>
+      <w:pPr>
+        <w:jc w:val="left"/>
+        <w:rPr>
           <w:rFonts w:ascii="华文细黑" w:eastAsia="华文细黑" w:hAnsi="华文细黑"/>
         </w:rPr>
       </w:pPr>
@@ -7704,7 +8545,7 @@
         <w:ind w:firstLineChars="0"/>
         <w:outlineLvl w:val="0"/>
         <w:rPr>
-          <w:rFonts w:ascii="华文细黑" w:eastAsia="华文细黑" w:hAnsi="华文细黑" w:hint="eastAsia"/>
+          <w:rFonts w:ascii="华文细黑" w:eastAsia="华文细黑" w:hAnsi="华文细黑"/>
           <w:b/>
           <w:sz w:val="24"/>
           <w:szCs w:val="24"/>
@@ -7743,7 +8584,6 @@
           <w:sz w:val="24"/>
           <w:szCs w:val="24"/>
         </w:rPr>
-        <w:lastRenderedPageBreak/>
         <w:t>Why引入高大上的概念？</w:t>
       </w:r>
     </w:p>
@@ -7752,7 +8592,7 @@
         <w:ind w:firstLineChars="200" w:firstLine="420"/>
         <w:jc w:val="left"/>
         <w:rPr>
-          <w:rFonts w:ascii="华文细黑" w:eastAsia="华文细黑" w:hAnsi="华文细黑" w:hint="eastAsia"/>
+          <w:rFonts w:ascii="华文细黑" w:eastAsia="华文细黑" w:hAnsi="华文细黑"/>
         </w:rPr>
       </w:pPr>
       <w:r>
@@ -7779,7 +8619,7 @@
         <w:ind w:firstLineChars="200" w:firstLine="420"/>
         <w:jc w:val="left"/>
         <w:rPr>
-          <w:rFonts w:ascii="华文细黑" w:eastAsia="华文细黑" w:hAnsi="华文细黑" w:hint="eastAsia"/>
+          <w:rFonts w:ascii="华文细黑" w:eastAsia="华文细黑" w:hAnsi="华文细黑"/>
         </w:rPr>
       </w:pPr>
       <w:r>
@@ -8007,6 +8847,7 @@
         <w:rPr>
           <w:rFonts w:ascii="华文细黑" w:eastAsia="华文细黑" w:hAnsi="华文细黑" w:hint="eastAsia"/>
         </w:rPr>
+        <w:lastRenderedPageBreak/>
         <w:t>举例：</w:t>
       </w:r>
     </w:p>
@@ -8488,7 +9329,6 @@
         <w:rPr>
           <w:rFonts w:ascii="华文细黑" w:eastAsia="华文细黑" w:hAnsi="华文细黑" w:hint="eastAsia"/>
         </w:rPr>
-        <w:lastRenderedPageBreak/>
         <w:t>}</w:t>
       </w:r>
     </w:p>
@@ -8747,7 +9587,7 @@
           <w:sz w:val="24"/>
           <w:szCs w:val="24"/>
         </w:rPr>
-        <w:t>获取课程信息</w:t>
+        <w:t>首页</w:t>
       </w:r>
       <w:bookmarkEnd w:id="16"/>
       <w:bookmarkEnd w:id="17"/>
@@ -8774,7 +9614,7 @@
     <w:p>
       <w:pPr>
         <w:rPr>
-          <w:rFonts w:ascii="华文细黑" w:eastAsia="华文细黑" w:hAnsi="华文细黑"/>
+          <w:rFonts w:ascii="华文细黑" w:eastAsia="华文细黑" w:hAnsi="华文细黑" w:hint="eastAsia"/>
         </w:rPr>
       </w:pPr>
       <w:r>
@@ -8787,13 +9627,139 @@
         <w:rPr>
           <w:rFonts w:ascii="华文细黑" w:eastAsia="华文细黑" w:hAnsi="华文细黑" w:hint="eastAsia"/>
         </w:rPr>
-        <w:t>（包括：滚动条数据[默认5条]，课程类别信息[默认数据库中所有]，具体课程信息[默认10条]）</w:t>
-      </w:r>
-      <w:r>
-        <w:rPr>
-          <w:rFonts w:ascii="华文细黑" w:eastAsia="华文细黑" w:hAnsi="华文细黑" w:hint="eastAsia"/>
-        </w:rPr>
-        <w:t>，支持按照时间戳分页，支持按照位置信息查询数据。</w:t>
+        <w:t>包括：</w:t>
+      </w:r>
+    </w:p>
+    <w:p>
+      <w:pPr>
+        <w:rPr>
+          <w:rFonts w:ascii="华文细黑" w:eastAsia="华文细黑" w:hAnsi="华文细黑" w:hint="eastAsia"/>
+        </w:rPr>
+      </w:pPr>
+      <w:r>
+        <w:rPr>
+          <w:rFonts w:ascii="华文细黑" w:eastAsia="华文细黑" w:hAnsi="华文细黑" w:hint="eastAsia"/>
+        </w:rPr>
+        <w:t>top</w:t>
+      </w:r>
+      <w:r>
+        <w:rPr>
+          <w:rFonts w:ascii="华文细黑" w:eastAsia="华文细黑" w:hAnsi="华文细黑" w:hint="eastAsia"/>
+        </w:rPr>
+        <w:t>Courses</w:t>
+      </w:r>
+      <w:r>
+        <w:rPr>
+          <w:rFonts w:ascii="华文细黑" w:eastAsia="华文细黑" w:hAnsi="华文细黑" w:hint="eastAsia"/>
+        </w:rPr>
+        <w:t>滚动条数据[默认5条]</w:t>
+      </w:r>
+      <w:r>
+        <w:rPr>
+          <w:rFonts w:ascii="华文细黑" w:eastAsia="华文细黑" w:hAnsi="华文细黑" w:hint="eastAsia"/>
+        </w:rPr>
+        <w:t>；</w:t>
+      </w:r>
+    </w:p>
+    <w:p>
+      <w:pPr>
+        <w:rPr>
+          <w:rFonts w:ascii="华文细黑" w:eastAsia="华文细黑" w:hAnsi="华文细黑" w:hint="eastAsia"/>
+        </w:rPr>
+      </w:pPr>
+      <w:r>
+        <w:rPr>
+          <w:rFonts w:ascii="华文细黑" w:eastAsia="华文细黑" w:hAnsi="华文细黑" w:hint="eastAsia"/>
+        </w:rPr>
+        <w:t>items</w:t>
+      </w:r>
+      <w:r>
+        <w:rPr>
+          <w:rFonts w:ascii="华文细黑" w:eastAsia="华文细黑" w:hAnsi="华文细黑" w:hint="eastAsia"/>
+        </w:rPr>
+        <w:t>课程类别信息[默认数据库中所有]</w:t>
+      </w:r>
+      <w:r>
+        <w:rPr>
+          <w:rFonts w:ascii="华文细黑" w:eastAsia="华文细黑" w:hAnsi="华文细黑" w:hint="eastAsia"/>
+        </w:rPr>
+        <w:t>；</w:t>
+      </w:r>
+    </w:p>
+    <w:p>
+      <w:pPr>
+        <w:rPr>
+          <w:rFonts w:ascii="华文细黑" w:eastAsia="华文细黑" w:hAnsi="华文细黑" w:hint="eastAsia"/>
+        </w:rPr>
+      </w:pPr>
+      <w:r>
+        <w:rPr>
+          <w:rFonts w:ascii="华文细黑" w:eastAsia="华文细黑" w:hAnsi="华文细黑" w:hint="eastAsia"/>
+        </w:rPr>
+        <w:t>banners广告[默认1条]</w:t>
+      </w:r>
+      <w:r>
+        <w:rPr>
+          <w:rFonts w:ascii="华文细黑" w:eastAsia="华文细黑" w:hAnsi="华文细黑" w:hint="eastAsia"/>
+        </w:rPr>
+        <w:t>；</w:t>
+      </w:r>
+    </w:p>
+    <w:p>
+      <w:pPr>
+        <w:rPr>
+          <w:rFonts w:ascii="华文细黑" w:eastAsia="华文细黑" w:hAnsi="华文细黑" w:hint="eastAsia"/>
+        </w:rPr>
+      </w:pPr>
+      <w:r>
+        <w:rPr>
+          <w:rFonts w:ascii="华文细黑" w:eastAsia="华文细黑" w:hAnsi="华文细黑" w:hint="eastAsia"/>
+        </w:rPr>
+        <w:t>datas</w:t>
+      </w:r>
+      <w:r>
+        <w:rPr>
+          <w:rFonts w:ascii="华文细黑" w:eastAsia="华文细黑" w:hAnsi="华文细黑" w:hint="eastAsia"/>
+        </w:rPr>
+        <w:t>具体课程信息[默认10条]）</w:t>
+      </w:r>
+      <w:r>
+        <w:rPr>
+          <w:rFonts w:ascii="华文细黑" w:eastAsia="华文细黑" w:hAnsi="华文细黑" w:hint="eastAsia"/>
+        </w:rPr>
+        <w:t>；</w:t>
+      </w:r>
+    </w:p>
+    <w:p>
+      <w:pPr>
+        <w:rPr>
+          <w:rFonts w:ascii="华文细黑" w:eastAsia="华文细黑" w:hAnsi="华文细黑" w:hint="eastAsia"/>
+        </w:rPr>
+      </w:pPr>
+      <w:r>
+        <w:rPr>
+          <w:rFonts w:ascii="华文细黑" w:eastAsia="华文细黑" w:hAnsi="华文细黑" w:hint="eastAsia"/>
+        </w:rPr>
+        <w:t>menus底部的菜单[默认4个]</w:t>
+      </w:r>
+      <w:r>
+        <w:rPr>
+          <w:rFonts w:ascii="华文细黑" w:eastAsia="华文细黑" w:hAnsi="华文细黑" w:hint="eastAsia"/>
+        </w:rPr>
+        <w:t>；</w:t>
+      </w:r>
+    </w:p>
+    <w:p>
+      <w:pPr>
+        <w:rPr>
+          <w:rFonts w:ascii="华文细黑" w:eastAsia="华文细黑" w:hAnsi="华文细黑"/>
+        </w:rPr>
+      </w:pPr>
+      <w:r>
+        <w:rPr>
+          <w:rFonts w:ascii="华文细黑" w:eastAsia="华文细黑" w:hAnsi="华文细黑" w:hint="eastAsia"/>
+        </w:rPr>
+        <w:t>支持按照时间戳分页，支持按照位置信息查询数据。</w:t>
       </w:r>
     </w:p>
     <w:p>
@@ -8992,6 +9958,7 @@
                 <w:b/>
                 <w:szCs w:val="21"/>
               </w:rPr>
+              <w:lastRenderedPageBreak/>
               <w:t>参数名(是否必填)</w:t>
             </w:r>
           </w:p>
@@ -9316,7 +10283,14 @@
                 <w:rFonts w:ascii="华文细黑" w:eastAsia="华文细黑" w:hAnsi="华文细黑" w:hint="eastAsia"/>
                 <w:szCs w:val="21"/>
               </w:rPr>
-              <w:t>top_courses:[],</w:t>
+              <w:t>topC</w:t>
+            </w:r>
+            <w:r>
+              <w:rPr>
+                <w:rFonts w:ascii="华文细黑" w:eastAsia="华文细黑" w:hAnsi="华文细黑" w:hint="eastAsia"/>
+                <w:szCs w:val="21"/>
+              </w:rPr>
+              <w:t>ourses:[],</w:t>
             </w:r>
           </w:p>
           <w:p>
@@ -9324,7 +10298,7 @@
               <w:pStyle w:val="10"/>
               <w:ind w:firstLineChars="0" w:firstLine="0"/>
               <w:rPr>
-                <w:rFonts w:ascii="华文细黑" w:eastAsia="华文细黑" w:hAnsi="华文细黑" w:hint="eastAsia"/>
+                <w:rFonts w:ascii="华文细黑" w:eastAsia="华文细黑" w:hAnsi="华文细黑"/>
                 <w:szCs w:val="21"/>
               </w:rPr>
             </w:pPr>
@@ -9350,7 +10324,21 @@
                 <w:rFonts w:ascii="华文细黑" w:eastAsia="华文细黑" w:hAnsi="华文细黑" w:hint="eastAsia"/>
                 <w:szCs w:val="21"/>
               </w:rPr>
-              <w:t>banner:[]</w:t>
+              <w:t>banner</w:t>
+            </w:r>
+            <w:r>
+              <w:rPr>
+                <w:rFonts w:ascii="华文细黑" w:eastAsia="华文细黑" w:hAnsi="华文细黑" w:hint="eastAsia"/>
+                <w:szCs w:val="21"/>
+              </w:rPr>
+              <w:t>s</w:t>
+            </w:r>
+            <w:r>
+              <w:rPr>
+                <w:rFonts w:ascii="华文细黑" w:eastAsia="华文细黑" w:hAnsi="华文细黑" w:hint="eastAsia"/>
+                <w:szCs w:val="21"/>
+              </w:rPr>
+              <w:t>:[]</w:t>
             </w:r>
             <w:r>
               <w:rPr>
@@ -9365,16 +10353,30 @@
               <w:pStyle w:val="10"/>
               <w:ind w:firstLineChars="0" w:firstLine="0"/>
               <w:rPr>
-                <w:rFonts w:ascii="华文细黑" w:eastAsia="华文细黑" w:hAnsi="华文细黑"/>
-                <w:szCs w:val="21"/>
-              </w:rPr>
-            </w:pPr>
-            <w:r>
-              <w:rPr>
-                <w:rFonts w:ascii="华文细黑" w:eastAsia="华文细黑" w:hAnsi="华文细黑" w:hint="eastAsia"/>
-                <w:szCs w:val="21"/>
-              </w:rPr>
-              <w:t>data:[],</w:t>
+                <w:rFonts w:ascii="华文细黑" w:eastAsia="华文细黑" w:hAnsi="华文细黑" w:hint="eastAsia"/>
+                <w:szCs w:val="21"/>
+              </w:rPr>
+            </w:pPr>
+            <w:r>
+              <w:rPr>
+                <w:rFonts w:ascii="华文细黑" w:eastAsia="华文细黑" w:hAnsi="华文细黑" w:hint="eastAsia"/>
+                <w:szCs w:val="21"/>
+              </w:rPr>
+              <w:t>data</w:t>
+            </w:r>
+            <w:r>
+              <w:rPr>
+                <w:rFonts w:ascii="华文细黑" w:eastAsia="华文细黑" w:hAnsi="华文细黑" w:hint="eastAsia"/>
+                <w:szCs w:val="21"/>
+              </w:rPr>
+              <w:t>s</w:t>
+            </w:r>
+            <w:r>
+              <w:rPr>
+                <w:rFonts w:ascii="华文细黑" w:eastAsia="华文细黑" w:hAnsi="华文细黑" w:hint="eastAsia"/>
+                <w:szCs w:val="21"/>
+              </w:rPr>
+              <w:t>:[],</w:t>
             </w:r>
           </w:p>
           <w:p>
@@ -9391,7 +10393,21 @@
                 <w:rFonts w:ascii="华文细黑" w:eastAsia="华文细黑" w:hAnsi="华文细黑" w:hint="eastAsia"/>
                 <w:szCs w:val="21"/>
               </w:rPr>
-              <w:t>timestamp:</w:t>
+              <w:t>menu</w:t>
+            </w:r>
+            <w:r>
+              <w:rPr>
+                <w:rFonts w:ascii="华文细黑" w:eastAsia="华文细黑" w:hAnsi="华文细黑" w:hint="eastAsia"/>
+                <w:szCs w:val="21"/>
+              </w:rPr>
+              <w:t>s</w:t>
+            </w:r>
+            <w:r>
+              <w:rPr>
+                <w:rFonts w:ascii="华文细黑" w:eastAsia="华文细黑" w:hAnsi="华文细黑" w:hint="eastAsia"/>
+                <w:szCs w:val="21"/>
+              </w:rPr>
+              <w:t>:[],</w:t>
             </w:r>
           </w:p>
           <w:p>
@@ -9408,7 +10424,7 @@
                 <w:rFonts w:ascii="华文细黑" w:eastAsia="华文细黑" w:hAnsi="华文细黑" w:hint="eastAsia"/>
                 <w:szCs w:val="21"/>
               </w:rPr>
-              <w:t>}</w:t>
+              <w:t>timestamp:</w:t>
             </w:r>
           </w:p>
           <w:p>
@@ -9425,7 +10441,7 @@
                 <w:rFonts w:ascii="华文细黑" w:eastAsia="华文细黑" w:hAnsi="华文细黑" w:hint="eastAsia"/>
                 <w:szCs w:val="21"/>
               </w:rPr>
-              <w:t>当timestamp!=0</w:t>
+              <w:t>}</w:t>
             </w:r>
           </w:p>
           <w:p>
@@ -9442,7 +10458,7 @@
                 <w:rFonts w:ascii="华文细黑" w:eastAsia="华文细黑" w:hAnsi="华文细黑" w:hint="eastAsia"/>
                 <w:szCs w:val="21"/>
               </w:rPr>
-              <w:t>{</w:t>
+              <w:t>当timestamp!=0</w:t>
             </w:r>
           </w:p>
           <w:p>
@@ -9459,7 +10475,7 @@
                 <w:rFonts w:ascii="华文细黑" w:eastAsia="华文细黑" w:hAnsi="华文细黑" w:hint="eastAsia"/>
                 <w:szCs w:val="21"/>
               </w:rPr>
-              <w:t>data:[],</w:t>
+              <w:t>{</w:t>
             </w:r>
           </w:p>
           <w:p>
@@ -9476,7 +10492,7 @@
                 <w:rFonts w:ascii="华文细黑" w:eastAsia="华文细黑" w:hAnsi="华文细黑" w:hint="eastAsia"/>
                 <w:szCs w:val="21"/>
               </w:rPr>
-              <w:t>timestamp:</w:t>
+              <w:t>data:[],</w:t>
             </w:r>
           </w:p>
           <w:p>
@@ -9493,6 +10509,23 @@
                 <w:rFonts w:ascii="华文细黑" w:eastAsia="华文细黑" w:hAnsi="华文细黑" w:hint="eastAsia"/>
                 <w:szCs w:val="21"/>
               </w:rPr>
+              <w:t>timestamp:</w:t>
+            </w:r>
+          </w:p>
+          <w:p>
+            <w:pPr>
+              <w:pStyle w:val="10"/>
+              <w:ind w:firstLineChars="0" w:firstLine="0"/>
+              <w:rPr>
+                <w:rFonts w:ascii="华文细黑" w:eastAsia="华文细黑" w:hAnsi="华文细黑"/>
+                <w:szCs w:val="21"/>
+              </w:rPr>
+            </w:pPr>
+            <w:r>
+              <w:rPr>
+                <w:rFonts w:ascii="华文细黑" w:eastAsia="华文细黑" w:hAnsi="华文细黑" w:hint="eastAsia"/>
+                <w:szCs w:val="21"/>
+              </w:rPr>
               <w:t>}</w:t>
             </w:r>
           </w:p>
@@ -9533,7 +10566,14 @@
                 <w:rFonts w:ascii="华文细黑" w:eastAsia="华文细黑" w:hAnsi="华文细黑" w:hint="eastAsia"/>
                 <w:szCs w:val="21"/>
               </w:rPr>
-              <w:t>top_courses:[]表示请求5条滚动数据。数据库中只能有5条滚动数据，如果接口返回大于5条数据，请客户端默认只处理前5条。如果接口返回小于5条数据，请客户端自行处理异常，保证返回的小于5条的数据显示正常。</w:t>
+              <w:t>topC</w:t>
+            </w:r>
+            <w:r>
+              <w:rPr>
+                <w:rFonts w:ascii="华文细黑" w:eastAsia="华文细黑" w:hAnsi="华文细黑" w:hint="eastAsia"/>
+                <w:szCs w:val="21"/>
+              </w:rPr>
+              <w:t>ourses:[]表示请求5条滚动数据。数据库中只能有5条滚动数据，如果接口返回大于5条数据，请客户端默认只处理前5条。如果接口返回小于5条数据，请客户端自行处理异常，保证返回的小于5条的数据显示正常。</w:t>
             </w:r>
           </w:p>
           <w:p>
@@ -9541,7 +10581,7 @@
               <w:pStyle w:val="10"/>
               <w:ind w:firstLineChars="0" w:firstLine="0"/>
               <w:rPr>
-                <w:rFonts w:ascii="华文细黑" w:eastAsia="华文细黑" w:hAnsi="华文细黑" w:hint="eastAsia"/>
+                <w:rFonts w:ascii="华文细黑" w:eastAsia="华文细黑" w:hAnsi="华文细黑"/>
                 <w:szCs w:val="21"/>
               </w:rPr>
             </w:pPr>
@@ -9574,7 +10614,21 @@
                 <w:rFonts w:ascii="华文细黑" w:eastAsia="华文细黑" w:hAnsi="华文细黑" w:hint="eastAsia"/>
                 <w:szCs w:val="21"/>
               </w:rPr>
-              <w:t>banner:[]目前准备放个图片用于链接HTML5页面</w:t>
+              <w:t>banner</w:t>
+            </w:r>
+            <w:r>
+              <w:rPr>
+                <w:rFonts w:ascii="华文细黑" w:eastAsia="华文细黑" w:hAnsi="华文细黑" w:hint="eastAsia"/>
+                <w:szCs w:val="21"/>
+              </w:rPr>
+              <w:t>s</w:t>
+            </w:r>
+            <w:r>
+              <w:rPr>
+                <w:rFonts w:ascii="华文细黑" w:eastAsia="华文细黑" w:hAnsi="华文细黑" w:hint="eastAsia"/>
+                <w:szCs w:val="21"/>
+              </w:rPr>
+              <w:t>:[]目前准备放个图片用于链接HTML5页面</w:t>
             </w:r>
           </w:p>
           <w:p>
@@ -9582,16 +10636,30 @@
               <w:pStyle w:val="10"/>
               <w:ind w:firstLineChars="0" w:firstLine="0"/>
               <w:rPr>
-                <w:rFonts w:ascii="华文细黑" w:eastAsia="华文细黑" w:hAnsi="华文细黑"/>
-                <w:szCs w:val="21"/>
-              </w:rPr>
-            </w:pPr>
-            <w:r>
-              <w:rPr>
-                <w:rFonts w:ascii="华文细黑" w:eastAsia="华文细黑" w:hAnsi="华文细黑" w:hint="eastAsia"/>
-                <w:szCs w:val="21"/>
-              </w:rPr>
-              <w:t>data:[]默认按照时间戳降序的10条数据</w:t>
+                <w:rFonts w:ascii="华文细黑" w:eastAsia="华文细黑" w:hAnsi="华文细黑" w:hint="eastAsia"/>
+                <w:szCs w:val="21"/>
+              </w:rPr>
+            </w:pPr>
+            <w:r>
+              <w:rPr>
+                <w:rFonts w:ascii="华文细黑" w:eastAsia="华文细黑" w:hAnsi="华文细黑" w:hint="eastAsia"/>
+                <w:szCs w:val="21"/>
+              </w:rPr>
+              <w:t>data</w:t>
+            </w:r>
+            <w:r>
+              <w:rPr>
+                <w:rFonts w:ascii="华文细黑" w:eastAsia="华文细黑" w:hAnsi="华文细黑" w:hint="eastAsia"/>
+                <w:szCs w:val="21"/>
+              </w:rPr>
+              <w:t>s</w:t>
+            </w:r>
+            <w:r>
+              <w:rPr>
+                <w:rFonts w:ascii="华文细黑" w:eastAsia="华文细黑" w:hAnsi="华文细黑" w:hint="eastAsia"/>
+                <w:szCs w:val="21"/>
+              </w:rPr>
+              <w:t>:[]默认按照时间戳降序的10条数据</w:t>
             </w:r>
           </w:p>
           <w:p>
@@ -9608,7 +10676,21 @@
                 <w:rFonts w:ascii="华文细黑" w:eastAsia="华文细黑" w:hAnsi="华文细黑" w:hint="eastAsia"/>
                 <w:szCs w:val="21"/>
               </w:rPr>
-              <w:t>timestamp:每次请求的data中最后一条数据的时间戳。</w:t>
+              <w:t>menu</w:t>
+            </w:r>
+            <w:r>
+              <w:rPr>
+                <w:rFonts w:ascii="华文细黑" w:eastAsia="华文细黑" w:hAnsi="华文细黑" w:hint="eastAsia"/>
+                <w:szCs w:val="21"/>
+              </w:rPr>
+              <w:t>s</w:t>
+            </w:r>
+            <w:r>
+              <w:rPr>
+                <w:rFonts w:ascii="华文细黑" w:eastAsia="华文细黑" w:hAnsi="华文细黑" w:hint="eastAsia"/>
+                <w:szCs w:val="21"/>
+              </w:rPr>
+              <w:t>:[]菜单项</w:t>
             </w:r>
           </w:p>
           <w:p>
@@ -9625,7 +10707,38 @@
                 <w:rFonts w:ascii="华文细黑" w:eastAsia="华文细黑" w:hAnsi="华文细黑" w:hint="eastAsia"/>
                 <w:szCs w:val="21"/>
               </w:rPr>
-              <w:t>具体top_courses,items</w:t>
+              <w:t>timestamp:每次请求的data中最后一条数据的时间戳。</w:t>
+            </w:r>
+          </w:p>
+          <w:p>
+            <w:pPr>
+              <w:pStyle w:val="10"/>
+              <w:ind w:firstLineChars="0" w:firstLine="0"/>
+              <w:rPr>
+                <w:rFonts w:ascii="华文细黑" w:eastAsia="华文细黑" w:hAnsi="华文细黑"/>
+                <w:szCs w:val="21"/>
+              </w:rPr>
+            </w:pPr>
+            <w:r>
+              <w:rPr>
+                <w:rFonts w:ascii="华文细黑" w:eastAsia="华文细黑" w:hAnsi="华文细黑" w:hint="eastAsia"/>
+                <w:szCs w:val="21"/>
+              </w:rPr>
+              <w:t>具体</w:t>
+            </w:r>
+            <w:r>
+              <w:rPr>
+                <w:rFonts w:ascii="华文细黑" w:eastAsia="华文细黑" w:hAnsi="华文细黑" w:hint="eastAsia"/>
+                <w:szCs w:val="21"/>
+              </w:rPr>
+              <w:t>topC</w:t>
+            </w:r>
+            <w:r>
+              <w:rPr>
+                <w:rFonts w:ascii="华文细黑" w:eastAsia="华文细黑" w:hAnsi="华文细黑" w:hint="eastAsia"/>
+                <w:szCs w:val="21"/>
+              </w:rPr>
+              <w:t>ourses,items</w:t>
             </w:r>
             <w:r>
               <w:rPr>
@@ -9639,15 +10752,42 @@
                 <w:rFonts w:ascii="华文细黑" w:eastAsia="华文细黑" w:hAnsi="华文细黑" w:hint="eastAsia"/>
                 <w:szCs w:val="21"/>
               </w:rPr>
-              <w:t>,data数据</w:t>
-            </w:r>
-            <w:r>
-              <w:rPr>
-                <w:rFonts w:ascii="华文细黑" w:eastAsia="华文细黑" w:hAnsi="华文细黑" w:hint="eastAsia"/>
-                <w:szCs w:val="21"/>
-              </w:rPr>
-              <w:lastRenderedPageBreak/>
-              <w:t>结构如下表</w:t>
+              <w:t>s</w:t>
+            </w:r>
+            <w:r>
+              <w:rPr>
+                <w:rFonts w:ascii="华文细黑" w:eastAsia="华文细黑" w:hAnsi="华文细黑" w:hint="eastAsia"/>
+                <w:szCs w:val="21"/>
+              </w:rPr>
+              <w:t>,data</w:t>
+            </w:r>
+            <w:r>
+              <w:rPr>
+                <w:rFonts w:ascii="华文细黑" w:eastAsia="华文细黑" w:hAnsi="华文细黑" w:hint="eastAsia"/>
+                <w:szCs w:val="21"/>
+              </w:rPr>
+              <w:t>s</w:t>
+            </w:r>
+            <w:r>
+              <w:rPr>
+                <w:rFonts w:ascii="华文细黑" w:eastAsia="华文细黑" w:hAnsi="华文细黑" w:hint="eastAsia"/>
+                <w:szCs w:val="21"/>
+              </w:rPr>
+              <w:t>，menu</w:t>
+            </w:r>
+            <w:r>
+              <w:rPr>
+                <w:rFonts w:ascii="华文细黑" w:eastAsia="华文细黑" w:hAnsi="华文细黑" w:hint="eastAsia"/>
+                <w:szCs w:val="21"/>
+              </w:rPr>
+              <w:t>s</w:t>
+            </w:r>
+            <w:r>
+              <w:rPr>
+                <w:rFonts w:ascii="华文细黑" w:eastAsia="华文细黑" w:hAnsi="华文细黑" w:hint="eastAsia"/>
+                <w:szCs w:val="21"/>
+              </w:rPr>
+              <w:t>数据结构如下表</w:t>
             </w:r>
           </w:p>
         </w:tc>
@@ -9671,7 +10811,6 @@
                 <w:rFonts w:ascii="华文细黑" w:eastAsia="华文细黑" w:hAnsi="华文细黑" w:hint="eastAsia"/>
                 <w:szCs w:val="21"/>
               </w:rPr>
-              <w:lastRenderedPageBreak/>
               <w:t>400,500</w:t>
             </w:r>
           </w:p>
@@ -9954,7 +11093,14 @@
                 <w:rFonts w:ascii="华文细黑" w:eastAsia="华文细黑" w:hAnsi="华文细黑" w:hint="eastAsia"/>
                 <w:szCs w:val="21"/>
               </w:rPr>
-              <w:t>top_courses</w:t>
+              <w:t>topC</w:t>
+            </w:r>
+            <w:r>
+              <w:rPr>
+                <w:rFonts w:ascii="华文细黑" w:eastAsia="华文细黑" w:hAnsi="华文细黑" w:hint="eastAsia"/>
+                <w:szCs w:val="21"/>
+              </w:rPr>
+              <w:t>ourses</w:t>
             </w:r>
           </w:p>
         </w:tc>
@@ -9977,7 +11123,14 @@
                 <w:rFonts w:ascii="华文细黑" w:eastAsia="华文细黑" w:hAnsi="华文细黑" w:hint="eastAsia"/>
                 <w:szCs w:val="21"/>
               </w:rPr>
-              <w:t>top_courses:[</w:t>
+              <w:t>topC</w:t>
+            </w:r>
+            <w:r>
+              <w:rPr>
+                <w:rFonts w:ascii="华文细黑" w:eastAsia="华文细黑" w:hAnsi="华文细黑" w:hint="eastAsia"/>
+                <w:szCs w:val="21"/>
+              </w:rPr>
+              <w:t>ourses:[</w:t>
             </w:r>
           </w:p>
           <w:p>
@@ -10415,6 +11568,7 @@
                 <w:rFonts w:ascii="华文细黑" w:eastAsia="华文细黑" w:hAnsi="华文细黑"/>
                 <w:szCs w:val="21"/>
               </w:rPr>
+              <w:lastRenderedPageBreak/>
               <w:t>“</w:t>
             </w:r>
             <w:r>
@@ -10558,7 +11712,7 @@
               <w:pStyle w:val="10"/>
               <w:ind w:firstLineChars="0" w:firstLine="0"/>
               <w:rPr>
-                <w:rFonts w:ascii="华文细黑" w:eastAsia="华文细黑" w:hAnsi="华文细黑" w:hint="eastAsia"/>
+                <w:rFonts w:ascii="华文细黑" w:eastAsia="华文细黑" w:hAnsi="华文细黑"/>
                 <w:szCs w:val="21"/>
               </w:rPr>
             </w:pPr>
@@ -10663,6 +11817,7 @@
                 <w:rFonts w:ascii="华文细黑" w:eastAsia="华文细黑" w:hAnsi="华文细黑" w:hint="eastAsia"/>
                 <w:szCs w:val="21"/>
               </w:rPr>
+              <w:lastRenderedPageBreak/>
               <w:t>cid:课程编号</w:t>
             </w:r>
           </w:p>
@@ -10875,15 +12030,16 @@
               <w:pStyle w:val="10"/>
               <w:ind w:firstLineChars="0" w:firstLine="0"/>
               <w:rPr>
-                <w:rFonts w:ascii="华文细黑" w:eastAsia="华文细黑" w:hAnsi="华文细黑" w:hint="eastAsia"/>
-                <w:szCs w:val="21"/>
-              </w:rPr>
-            </w:pPr>
-            <w:r>
-              <w:rPr>
-                <w:rFonts w:ascii="华文细黑" w:eastAsia="华文细黑" w:hAnsi="华文细黑" w:hint="eastAsia"/>
-                <w:szCs w:val="21"/>
-              </w:rPr>
+                <w:rFonts w:ascii="华文细黑" w:eastAsia="华文细黑" w:hAnsi="华文细黑"/>
+                <w:szCs w:val="21"/>
+              </w:rPr>
+            </w:pPr>
+            <w:r>
+              <w:rPr>
+                <w:rFonts w:ascii="华文细黑" w:eastAsia="华文细黑" w:hAnsi="华文细黑" w:hint="eastAsia"/>
+                <w:szCs w:val="21"/>
+              </w:rPr>
+              <w:lastRenderedPageBreak/>
               <w:t>address:该门课程的授课地点</w:t>
             </w:r>
           </w:p>
@@ -10925,6 +12081,7 @@
                 <w:rFonts w:ascii="华文细黑" w:eastAsia="华文细黑" w:hAnsi="华文细黑" w:hint="eastAsia"/>
                 <w:szCs w:val="21"/>
               </w:rPr>
+              <w:lastRenderedPageBreak/>
               <w:t>items</w:t>
             </w:r>
           </w:p>
@@ -10973,7 +12130,7 @@
               <w:pStyle w:val="10"/>
               <w:ind w:firstLineChars="0" w:firstLine="0"/>
               <w:rPr>
-                <w:rFonts w:ascii="华文细黑" w:eastAsia="华文细黑" w:hAnsi="华文细黑" w:hint="eastAsia"/>
+                <w:rFonts w:ascii="华文细黑" w:eastAsia="华文细黑" w:hAnsi="华文细黑"/>
                 <w:szCs w:val="21"/>
               </w:rPr>
             </w:pPr>
@@ -10990,7 +12147,7 @@
               <w:pStyle w:val="10"/>
               <w:ind w:firstLineChars="0" w:firstLine="0"/>
               <w:rPr>
-                <w:rFonts w:ascii="华文细黑" w:eastAsia="华文细黑" w:hAnsi="华文细黑" w:hint="eastAsia"/>
+                <w:rFonts w:ascii="华文细黑" w:eastAsia="华文细黑" w:hAnsi="华文细黑"/>
                 <w:szCs w:val="21"/>
               </w:rPr>
             </w:pPr>
@@ -11024,7 +12181,7 @@
               <w:pStyle w:val="10"/>
               <w:ind w:firstLineChars="0" w:firstLine="0"/>
               <w:rPr>
-                <w:rFonts w:ascii="华文细黑" w:eastAsia="华文细黑" w:hAnsi="华文细黑" w:hint="eastAsia"/>
+                <w:rFonts w:ascii="华文细黑" w:eastAsia="华文细黑" w:hAnsi="华文细黑"/>
                 <w:szCs w:val="21"/>
               </w:rPr>
             </w:pPr>
@@ -11099,7 +12256,7 @@
               <w:pStyle w:val="10"/>
               <w:ind w:firstLineChars="0" w:firstLine="0"/>
               <w:rPr>
-                <w:rFonts w:ascii="华文细黑" w:eastAsia="华文细黑" w:hAnsi="华文细黑" w:hint="eastAsia"/>
+                <w:rFonts w:ascii="华文细黑" w:eastAsia="华文细黑" w:hAnsi="华文细黑"/>
                 <w:szCs w:val="21"/>
               </w:rPr>
             </w:pPr>
@@ -11116,7 +12273,7 @@
               <w:pStyle w:val="10"/>
               <w:ind w:firstLineChars="0" w:firstLine="0"/>
               <w:rPr>
-                <w:rFonts w:ascii="华文细黑" w:eastAsia="华文细黑" w:hAnsi="华文细黑" w:hint="eastAsia"/>
+                <w:rFonts w:ascii="华文细黑" w:eastAsia="华文细黑" w:hAnsi="华文细黑"/>
                 <w:szCs w:val="21"/>
               </w:rPr>
             </w:pPr>
@@ -11150,7 +12307,7 @@
               <w:pStyle w:val="10"/>
               <w:ind w:firstLineChars="0" w:firstLine="0"/>
               <w:rPr>
-                <w:rFonts w:ascii="华文细黑" w:eastAsia="华文细黑" w:hAnsi="华文细黑" w:hint="eastAsia"/>
+                <w:rFonts w:ascii="华文细黑" w:eastAsia="华文细黑" w:hAnsi="华文细黑"/>
                 <w:szCs w:val="21"/>
               </w:rPr>
             </w:pPr>
@@ -11167,7 +12324,7 @@
               <w:pStyle w:val="10"/>
               <w:ind w:firstLineChars="0" w:firstLine="0"/>
               <w:rPr>
-                <w:rFonts w:ascii="华文细黑" w:eastAsia="华文细黑" w:hAnsi="华文细黑" w:hint="eastAsia"/>
+                <w:rFonts w:ascii="华文细黑" w:eastAsia="华文细黑" w:hAnsi="华文细黑"/>
                 <w:szCs w:val="21"/>
               </w:rPr>
             </w:pPr>
@@ -11191,7 +12348,7 @@
               <w:pStyle w:val="10"/>
               <w:ind w:firstLineChars="0" w:firstLine="0"/>
               <w:rPr>
-                <w:rFonts w:ascii="华文细黑" w:eastAsia="华文细黑" w:hAnsi="华文细黑" w:hint="eastAsia"/>
+                <w:rFonts w:ascii="华文细黑" w:eastAsia="华文细黑" w:hAnsi="华文细黑"/>
                 <w:szCs w:val="21"/>
               </w:rPr>
             </w:pPr>
@@ -11218,7 +12375,7 @@
               <w:pStyle w:val="10"/>
               <w:ind w:firstLineChars="0" w:firstLine="0"/>
               <w:rPr>
-                <w:rFonts w:ascii="华文细黑" w:eastAsia="华文细黑" w:hAnsi="华文细黑" w:hint="eastAsia"/>
+                <w:rFonts w:ascii="华文细黑" w:eastAsia="华文细黑" w:hAnsi="华文细黑"/>
                 <w:szCs w:val="21"/>
               </w:rPr>
             </w:pPr>
@@ -11228,6 +12385,13 @@
                 <w:szCs w:val="21"/>
               </w:rPr>
               <w:t>banner</w:t>
+            </w:r>
+            <w:r>
+              <w:rPr>
+                <w:rFonts w:ascii="华文细黑" w:eastAsia="华文细黑" w:hAnsi="华文细黑" w:hint="eastAsia"/>
+                <w:szCs w:val="21"/>
+              </w:rPr>
+              <w:t>s</w:t>
             </w:r>
           </w:p>
         </w:tc>
@@ -11241,7 +12405,7 @@
               <w:pStyle w:val="10"/>
               <w:ind w:firstLineChars="0" w:firstLine="0"/>
               <w:rPr>
-                <w:rFonts w:ascii="华文细黑" w:eastAsia="华文细黑" w:hAnsi="华文细黑" w:hint="eastAsia"/>
+                <w:rFonts w:ascii="华文细黑" w:eastAsia="华文细黑" w:hAnsi="华文细黑"/>
                 <w:szCs w:val="21"/>
               </w:rPr>
             </w:pPr>
@@ -11258,7 +12422,7 @@
               <w:pStyle w:val="10"/>
               <w:ind w:firstLineChars="0" w:firstLine="0"/>
               <w:rPr>
-                <w:rFonts w:ascii="华文细黑" w:eastAsia="华文细黑" w:hAnsi="华文细黑" w:hint="eastAsia"/>
+                <w:rFonts w:ascii="华文细黑" w:eastAsia="华文细黑" w:hAnsi="华文细黑"/>
                 <w:szCs w:val="21"/>
               </w:rPr>
             </w:pPr>
@@ -11275,7 +12439,7 @@
               <w:pStyle w:val="10"/>
               <w:ind w:firstLineChars="0" w:firstLine="0"/>
               <w:rPr>
-                <w:rFonts w:ascii="华文细黑" w:eastAsia="华文细黑" w:hAnsi="华文细黑" w:hint="eastAsia"/>
+                <w:rFonts w:ascii="华文细黑" w:eastAsia="华文细黑" w:hAnsi="华文细黑"/>
                 <w:szCs w:val="21"/>
               </w:rPr>
             </w:pPr>
@@ -11292,7 +12456,7 @@
               <w:pStyle w:val="10"/>
               <w:ind w:firstLineChars="0" w:firstLine="0"/>
               <w:rPr>
-                <w:rFonts w:ascii="华文细黑" w:eastAsia="华文细黑" w:hAnsi="华文细黑" w:hint="eastAsia"/>
+                <w:rFonts w:ascii="华文细黑" w:eastAsia="华文细黑" w:hAnsi="华文细黑"/>
                 <w:szCs w:val="21"/>
               </w:rPr>
             </w:pPr>
@@ -11309,7 +12473,7 @@
               <w:pStyle w:val="10"/>
               <w:ind w:firstLineChars="0" w:firstLine="0"/>
               <w:rPr>
-                <w:rFonts w:ascii="华文细黑" w:eastAsia="华文细黑" w:hAnsi="华文细黑" w:hint="eastAsia"/>
+                <w:rFonts w:ascii="华文细黑" w:eastAsia="华文细黑" w:hAnsi="华文细黑"/>
                 <w:szCs w:val="21"/>
               </w:rPr>
             </w:pPr>
@@ -11326,7 +12490,7 @@
               <w:pStyle w:val="10"/>
               <w:ind w:firstLineChars="0" w:firstLine="0"/>
               <w:rPr>
-                <w:rFonts w:ascii="华文细黑" w:eastAsia="华文细黑" w:hAnsi="华文细黑" w:hint="eastAsia"/>
+                <w:rFonts w:ascii="华文细黑" w:eastAsia="华文细黑" w:hAnsi="华文细黑"/>
                 <w:szCs w:val="21"/>
               </w:rPr>
             </w:pPr>
@@ -11343,7 +12507,7 @@
               <w:pStyle w:val="10"/>
               <w:ind w:firstLineChars="0" w:firstLine="0"/>
               <w:rPr>
-                <w:rFonts w:ascii="华文细黑" w:eastAsia="华文细黑" w:hAnsi="华文细黑" w:hint="eastAsia"/>
+                <w:rFonts w:ascii="华文细黑" w:eastAsia="华文细黑" w:hAnsi="华文细黑"/>
                 <w:szCs w:val="21"/>
               </w:rPr>
             </w:pPr>
@@ -11370,6 +12534,47 @@
                 <w:szCs w:val="21"/>
               </w:rPr>
             </w:pPr>
+            <w:r>
+              <w:rPr>
+                <w:rFonts w:ascii="华文细黑" w:eastAsia="华文细黑" w:hAnsi="华文细黑" w:hint="eastAsia"/>
+                <w:szCs w:val="21"/>
+              </w:rPr>
+              <w:t>bid:广告标号</w:t>
+            </w:r>
+          </w:p>
+          <w:p>
+            <w:pPr>
+              <w:pStyle w:val="10"/>
+              <w:ind w:firstLineChars="0" w:firstLine="0"/>
+              <w:rPr>
+                <w:rFonts w:ascii="华文细黑" w:eastAsia="华文细黑" w:hAnsi="华文细黑" w:hint="eastAsia"/>
+                <w:szCs w:val="21"/>
+              </w:rPr>
+            </w:pPr>
+            <w:r>
+              <w:rPr>
+                <w:rFonts w:ascii="华文细黑" w:eastAsia="华文细黑" w:hAnsi="华文细黑" w:hint="eastAsia"/>
+                <w:szCs w:val="21"/>
+              </w:rPr>
+              <w:t>icon：广告的图片</w:t>
+            </w:r>
+          </w:p>
+          <w:p>
+            <w:pPr>
+              <w:pStyle w:val="10"/>
+              <w:ind w:firstLineChars="0" w:firstLine="0"/>
+              <w:rPr>
+                <w:rFonts w:ascii="华文细黑" w:eastAsia="华文细黑" w:hAnsi="华文细黑"/>
+                <w:szCs w:val="21"/>
+              </w:rPr>
+            </w:pPr>
+            <w:r>
+              <w:rPr>
+                <w:rFonts w:ascii="华文细黑" w:eastAsia="华文细黑" w:hAnsi="华文细黑" w:hint="eastAsia"/>
+                <w:szCs w:val="21"/>
+              </w:rPr>
+              <w:t>url：点击广告的url</w:t>
+            </w:r>
           </w:p>
         </w:tc>
       </w:tr>
@@ -11392,8 +12597,14 @@
                 <w:rFonts w:ascii="华文细黑" w:eastAsia="华文细黑" w:hAnsi="华文细黑" w:hint="eastAsia"/>
                 <w:szCs w:val="21"/>
               </w:rPr>
-              <w:lastRenderedPageBreak/>
               <w:t>data</w:t>
+            </w:r>
+            <w:r>
+              <w:rPr>
+                <w:rFonts w:ascii="华文细黑" w:eastAsia="华文细黑" w:hAnsi="华文细黑" w:hint="eastAsia"/>
+                <w:szCs w:val="21"/>
+              </w:rPr>
+              <w:t>s</w:t>
             </w:r>
           </w:p>
         </w:tc>
@@ -11416,7 +12627,21 @@
                 <w:rFonts w:ascii="华文细黑" w:eastAsia="华文细黑" w:hAnsi="华文细黑" w:hint="eastAsia"/>
                 <w:szCs w:val="21"/>
               </w:rPr>
-              <w:t>同top_courses</w:t>
+              <w:t>同</w:t>
+            </w:r>
+            <w:r>
+              <w:rPr>
+                <w:rFonts w:ascii="华文细黑" w:eastAsia="华文细黑" w:hAnsi="华文细黑" w:hint="eastAsia"/>
+                <w:szCs w:val="21"/>
+              </w:rPr>
+              <w:t>topC</w:t>
+            </w:r>
+            <w:r>
+              <w:rPr>
+                <w:rFonts w:ascii="华文细黑" w:eastAsia="华文细黑" w:hAnsi="华文细黑" w:hint="eastAsia"/>
+                <w:szCs w:val="21"/>
+              </w:rPr>
+              <w:t>ourses</w:t>
             </w:r>
           </w:p>
         </w:tc>
@@ -11438,6 +12663,233 @@
           </w:p>
         </w:tc>
       </w:tr>
+      <w:tr>
+        <w:tc>
+          <w:tcPr>
+            <w:tcW w:w="1809" w:type="dxa"/>
+          </w:tcPr>
+          <w:p>
+            <w:pPr>
+              <w:pStyle w:val="10"/>
+              <w:ind w:firstLineChars="0" w:firstLine="0"/>
+              <w:rPr>
+                <w:rFonts w:ascii="华文细黑" w:eastAsia="华文细黑" w:hAnsi="华文细黑" w:hint="eastAsia"/>
+                <w:szCs w:val="21"/>
+              </w:rPr>
+            </w:pPr>
+            <w:r>
+              <w:rPr>
+                <w:rFonts w:ascii="华文细黑" w:eastAsia="华文细黑" w:hAnsi="华文细黑" w:hint="eastAsia"/>
+                <w:szCs w:val="21"/>
+              </w:rPr>
+              <w:t>menu</w:t>
+            </w:r>
+            <w:r>
+              <w:rPr>
+                <w:rFonts w:ascii="华文细黑" w:eastAsia="华文细黑" w:hAnsi="华文细黑" w:hint="eastAsia"/>
+                <w:szCs w:val="21"/>
+              </w:rPr>
+              <w:t>s</w:t>
+            </w:r>
+          </w:p>
+        </w:tc>
+        <w:tc>
+          <w:tcPr>
+            <w:tcW w:w="2410" w:type="dxa"/>
+            <w:gridSpan w:val="3"/>
+          </w:tcPr>
+          <w:p>
+            <w:pPr>
+              <w:pStyle w:val="10"/>
+              <w:ind w:firstLineChars="0" w:firstLine="0"/>
+              <w:rPr>
+                <w:rFonts w:ascii="华文细黑" w:eastAsia="华文细黑" w:hAnsi="华文细黑"/>
+                <w:szCs w:val="21"/>
+              </w:rPr>
+            </w:pPr>
+            <w:r>
+              <w:rPr>
+                <w:rFonts w:ascii="华文细黑" w:eastAsia="华文细黑" w:hAnsi="华文细黑" w:hint="eastAsia"/>
+                <w:szCs w:val="21"/>
+              </w:rPr>
+              <w:t>menu</w:t>
+            </w:r>
+            <w:r>
+              <w:rPr>
+                <w:rFonts w:ascii="华文细黑" w:eastAsia="华文细黑" w:hAnsi="华文细黑" w:hint="eastAsia"/>
+                <w:szCs w:val="21"/>
+              </w:rPr>
+              <w:t>s</w:t>
+            </w:r>
+            <w:r>
+              <w:rPr>
+                <w:rFonts w:ascii="华文细黑" w:eastAsia="华文细黑" w:hAnsi="华文细黑" w:hint="eastAsia"/>
+                <w:szCs w:val="21"/>
+              </w:rPr>
+              <w:t>:[</w:t>
+            </w:r>
+          </w:p>
+          <w:p>
+            <w:pPr>
+              <w:pStyle w:val="10"/>
+              <w:ind w:firstLineChars="0" w:firstLine="0"/>
+              <w:rPr>
+                <w:rFonts w:ascii="华文细黑" w:eastAsia="华文细黑" w:hAnsi="华文细黑"/>
+                <w:szCs w:val="21"/>
+              </w:rPr>
+            </w:pPr>
+            <w:r>
+              <w:rPr>
+                <w:rFonts w:ascii="华文细黑" w:eastAsia="华文细黑" w:hAnsi="华文细黑" w:hint="eastAsia"/>
+                <w:szCs w:val="21"/>
+              </w:rPr>
+              <w:t>{</w:t>
+            </w:r>
+          </w:p>
+          <w:p>
+            <w:pPr>
+              <w:pStyle w:val="10"/>
+              <w:ind w:firstLineChars="0" w:firstLine="0"/>
+              <w:rPr>
+                <w:rFonts w:ascii="华文细黑" w:eastAsia="华文细黑" w:hAnsi="华文细黑"/>
+                <w:szCs w:val="21"/>
+              </w:rPr>
+            </w:pPr>
+            <w:r>
+              <w:rPr>
+                <w:rFonts w:ascii="华文细黑" w:eastAsia="华文细黑" w:hAnsi="华文细黑" w:hint="eastAsia"/>
+                <w:szCs w:val="21"/>
+              </w:rPr>
+              <w:t>mid:string</w:t>
+            </w:r>
+          </w:p>
+          <w:p>
+            <w:pPr>
+              <w:pStyle w:val="10"/>
+              <w:ind w:firstLineChars="0" w:firstLine="0"/>
+              <w:rPr>
+                <w:rFonts w:ascii="华文细黑" w:eastAsia="华文细黑" w:hAnsi="华文细黑"/>
+                <w:szCs w:val="21"/>
+              </w:rPr>
+            </w:pPr>
+            <w:r>
+              <w:rPr>
+                <w:rFonts w:ascii="华文细黑" w:eastAsia="华文细黑" w:hAnsi="华文细黑" w:hint="eastAsia"/>
+                <w:szCs w:val="21"/>
+              </w:rPr>
+              <w:t>icon:string</w:t>
+            </w:r>
+          </w:p>
+          <w:p>
+            <w:pPr>
+              <w:pStyle w:val="10"/>
+              <w:ind w:firstLineChars="0" w:firstLine="0"/>
+              <w:rPr>
+                <w:rFonts w:ascii="华文细黑" w:eastAsia="华文细黑" w:hAnsi="华文细黑"/>
+                <w:szCs w:val="21"/>
+              </w:rPr>
+            </w:pPr>
+            <w:r>
+              <w:rPr>
+                <w:rFonts w:ascii="华文细黑" w:eastAsia="华文细黑" w:hAnsi="华文细黑" w:hint="eastAsia"/>
+                <w:szCs w:val="21"/>
+              </w:rPr>
+              <w:t>url:string</w:t>
+            </w:r>
+          </w:p>
+          <w:p>
+            <w:pPr>
+              <w:pStyle w:val="10"/>
+              <w:ind w:firstLineChars="0" w:firstLine="0"/>
+              <w:rPr>
+                <w:rFonts w:ascii="华文细黑" w:eastAsia="华文细黑" w:hAnsi="华文细黑"/>
+                <w:szCs w:val="21"/>
+              </w:rPr>
+            </w:pPr>
+            <w:r>
+              <w:rPr>
+                <w:rFonts w:ascii="华文细黑" w:eastAsia="华文细黑" w:hAnsi="华文细黑" w:hint="eastAsia"/>
+                <w:szCs w:val="21"/>
+              </w:rPr>
+              <w:t>}</w:t>
+            </w:r>
+          </w:p>
+          <w:p>
+            <w:pPr>
+              <w:pStyle w:val="10"/>
+              <w:ind w:firstLineChars="0" w:firstLine="0"/>
+              <w:rPr>
+                <w:rFonts w:ascii="华文细黑" w:eastAsia="华文细黑" w:hAnsi="华文细黑" w:hint="eastAsia"/>
+                <w:szCs w:val="21"/>
+              </w:rPr>
+            </w:pPr>
+          </w:p>
+        </w:tc>
+        <w:tc>
+          <w:tcPr>
+            <w:tcW w:w="4303" w:type="dxa"/>
+            <w:gridSpan w:val="2"/>
+          </w:tcPr>
+          <w:p>
+            <w:pPr>
+              <w:pStyle w:val="10"/>
+              <w:ind w:firstLineChars="0" w:firstLine="0"/>
+              <w:rPr>
+                <w:rFonts w:ascii="华文细黑" w:eastAsia="华文细黑" w:hAnsi="华文细黑" w:hint="eastAsia"/>
+                <w:szCs w:val="21"/>
+              </w:rPr>
+            </w:pPr>
+            <w:r>
+              <w:rPr>
+                <w:rFonts w:ascii="华文细黑" w:eastAsia="华文细黑" w:hAnsi="华文细黑" w:hint="eastAsia"/>
+                <w:szCs w:val="21"/>
+              </w:rPr>
+              <w:t>mid</w:t>
+            </w:r>
+            <w:r>
+              <w:rPr>
+                <w:rFonts w:ascii="华文细黑" w:eastAsia="华文细黑" w:hAnsi="华文细黑" w:hint="eastAsia"/>
+                <w:szCs w:val="21"/>
+              </w:rPr>
+              <w:t>:菜单ID</w:t>
+            </w:r>
+          </w:p>
+          <w:p>
+            <w:pPr>
+              <w:pStyle w:val="10"/>
+              <w:ind w:firstLineChars="0" w:firstLine="0"/>
+              <w:rPr>
+                <w:rFonts w:ascii="华文细黑" w:eastAsia="华文细黑" w:hAnsi="华文细黑" w:hint="eastAsia"/>
+                <w:szCs w:val="21"/>
+              </w:rPr>
+            </w:pPr>
+            <w:r>
+              <w:rPr>
+                <w:rFonts w:ascii="华文细黑" w:eastAsia="华文细黑" w:hAnsi="华文细黑" w:hint="eastAsia"/>
+                <w:szCs w:val="21"/>
+              </w:rPr>
+              <w:t>icon:菜单图标</w:t>
+            </w:r>
+          </w:p>
+          <w:p>
+            <w:pPr>
+              <w:pStyle w:val="10"/>
+              <w:ind w:firstLineChars="0" w:firstLine="0"/>
+              <w:rPr>
+                <w:rFonts w:ascii="华文细黑" w:eastAsia="华文细黑" w:hAnsi="华文细黑"/>
+                <w:szCs w:val="21"/>
+              </w:rPr>
+            </w:pPr>
+            <w:r>
+              <w:rPr>
+                <w:rFonts w:ascii="华文细黑" w:eastAsia="华文细黑" w:hAnsi="华文细黑" w:hint="eastAsia"/>
+                <w:szCs w:val="21"/>
+              </w:rPr>
+              <w:t>url:点击菜单图标跳转的url</w:t>
+            </w:r>
+          </w:p>
+        </w:tc>
+      </w:tr>
     </w:tbl>
     <w:p>
       <w:pPr>
@@ -11491,21 +12943,35 @@
           <w:rFonts w:ascii="华文细黑" w:eastAsia="华文细黑" w:hAnsi="华文细黑" w:hint="eastAsia"/>
           <w:szCs w:val="21"/>
         </w:rPr>
-        <w:t>当http://42.96.149.208:10029/teaching/course/_get?location=南京timestamp=0</w:t>
-      </w:r>
-    </w:p>
-    <w:p>
-      <w:pPr>
-        <w:rPr>
-          <w:rFonts w:ascii="华文细黑" w:eastAsia="华文细黑" w:hAnsi="华文细黑"/>
+        <w:t>当http://42.96.149.208:10029/teaching/</w:t>
+      </w:r>
+      <w:r>
+        <w:rPr>
+          <w:rFonts w:ascii="华文细黑" w:eastAsia="华文细黑" w:hAnsi="华文细黑" w:hint="eastAsia"/>
           <w:szCs w:val="21"/>
         </w:rPr>
-      </w:pPr>
+        <w:t>index?</w:t>
+      </w:r>
       <w:r>
         <w:rPr>
           <w:rFonts w:ascii="华文细黑" w:eastAsia="华文细黑" w:hAnsi="华文细黑" w:hint="eastAsia"/>
           <w:szCs w:val="21"/>
         </w:rPr>
+        <w:t>location=南京timestamp=0</w:t>
+      </w:r>
+    </w:p>
+    <w:p>
+      <w:pPr>
+        <w:rPr>
+          <w:rFonts w:ascii="华文细黑" w:eastAsia="华文细黑" w:hAnsi="华文细黑"/>
+          <w:szCs w:val="21"/>
+        </w:rPr>
+      </w:pPr>
+      <w:r>
+        <w:rPr>
+          <w:rFonts w:ascii="华文细黑" w:eastAsia="华文细黑" w:hAnsi="华文细黑" w:hint="eastAsia"/>
+          <w:szCs w:val="21"/>
+        </w:rPr>
         <w:t>200 OK</w:t>
       </w:r>
     </w:p>
@@ -11552,7 +13018,14 @@
           <w:szCs w:val="21"/>
         </w:rPr>
         <w:tab/>
-        <w:t>top_courses:[],</w:t>
+        <w:t>topC</w:t>
+      </w:r>
+      <w:r>
+        <w:rPr>
+          <w:rFonts w:ascii="华文细黑" w:eastAsia="华文细黑" w:hAnsi="华文细黑" w:hint="eastAsia"/>
+          <w:szCs w:val="21"/>
+        </w:rPr>
+        <w:t>ourses:[],</w:t>
       </w:r>
     </w:p>
     <w:p>
@@ -11584,14 +13057,28 @@
           <w:rFonts w:ascii="华文细黑" w:eastAsia="华文细黑" w:hAnsi="华文细黑" w:hint="eastAsia"/>
           <w:szCs w:val="21"/>
         </w:rPr>
-        <w:t>data:[],</w:t>
+        <w:t>banner</w:t>
+      </w:r>
+      <w:r>
+        <w:rPr>
+          <w:rFonts w:ascii="华文细黑" w:eastAsia="华文细黑" w:hAnsi="华文细黑" w:hint="eastAsia"/>
+          <w:szCs w:val="21"/>
+        </w:rPr>
+        <w:t>s</w:t>
+      </w:r>
+      <w:r>
+        <w:rPr>
+          <w:rFonts w:ascii="华文细黑" w:eastAsia="华文细黑" w:hAnsi="华文细黑" w:hint="eastAsia"/>
+          <w:szCs w:val="21"/>
+        </w:rPr>
+        <w:t>:[],</w:t>
       </w:r>
     </w:p>
     <w:p>
       <w:pPr>
         <w:ind w:firstLine="405"/>
         <w:rPr>
-          <w:rFonts w:ascii="华文细黑" w:eastAsia="华文细黑" w:hAnsi="华文细黑"/>
+          <w:rFonts w:ascii="华文细黑" w:eastAsia="华文细黑" w:hAnsi="华文细黑" w:hint="eastAsia"/>
           <w:szCs w:val="21"/>
         </w:rPr>
       </w:pPr>
@@ -11600,6 +13087,67 @@
           <w:rFonts w:ascii="华文细黑" w:eastAsia="华文细黑" w:hAnsi="华文细黑" w:hint="eastAsia"/>
           <w:szCs w:val="21"/>
         </w:rPr>
+        <w:t>data</w:t>
+      </w:r>
+      <w:r>
+        <w:rPr>
+          <w:rFonts w:ascii="华文细黑" w:eastAsia="华文细黑" w:hAnsi="华文细黑" w:hint="eastAsia"/>
+          <w:szCs w:val="21"/>
+        </w:rPr>
+        <w:t>s</w:t>
+      </w:r>
+      <w:r>
+        <w:rPr>
+          <w:rFonts w:ascii="华文细黑" w:eastAsia="华文细黑" w:hAnsi="华文细黑" w:hint="eastAsia"/>
+          <w:szCs w:val="21"/>
+        </w:rPr>
+        <w:t>:[],</w:t>
+      </w:r>
+    </w:p>
+    <w:p>
+      <w:pPr>
+        <w:ind w:firstLine="405"/>
+        <w:rPr>
+          <w:rFonts w:ascii="华文细黑" w:eastAsia="华文细黑" w:hAnsi="华文细黑"/>
+          <w:szCs w:val="21"/>
+        </w:rPr>
+      </w:pPr>
+      <w:r>
+        <w:rPr>
+          <w:rFonts w:ascii="华文细黑" w:eastAsia="华文细黑" w:hAnsi="华文细黑" w:hint="eastAsia"/>
+          <w:szCs w:val="21"/>
+        </w:rPr>
+        <w:t>menu</w:t>
+      </w:r>
+      <w:r>
+        <w:rPr>
+          <w:rFonts w:ascii="华文细黑" w:eastAsia="华文细黑" w:hAnsi="华文细黑" w:hint="eastAsia"/>
+          <w:szCs w:val="21"/>
+        </w:rPr>
+        <w:t>s</w:t>
+      </w:r>
+      <w:r>
+        <w:rPr>
+          <w:rFonts w:ascii="华文细黑" w:eastAsia="华文细黑" w:hAnsi="华文细黑" w:hint="eastAsia"/>
+          <w:szCs w:val="21"/>
+        </w:rPr>
+        <w:t>:[],</w:t>
+      </w:r>
+    </w:p>
+    <w:p>
+      <w:pPr>
+        <w:ind w:firstLine="405"/>
+        <w:rPr>
+          <w:rFonts w:ascii="华文细黑" w:eastAsia="华文细黑" w:hAnsi="华文细黑"/>
+          <w:szCs w:val="21"/>
+        </w:rPr>
+      </w:pPr>
+      <w:r>
+        <w:rPr>
+          <w:rFonts w:ascii="华文细黑" w:eastAsia="华文细黑" w:hAnsi="华文细黑" w:hint="eastAsia"/>
+          <w:szCs w:val="21"/>
+        </w:rPr>
+        <w:lastRenderedPageBreak/>
         <w:t>timestamp:</w:t>
       </w:r>
     </w:p>
@@ -11630,21 +13178,35 @@
           <w:rFonts w:ascii="华文细黑" w:eastAsia="华文细黑" w:hAnsi="华文细黑" w:hint="eastAsia"/>
           <w:szCs w:val="21"/>
         </w:rPr>
-        <w:t>当http://42.96.149.208:10029/teaching/course/_get?location=南京timestamp=12</w:t>
-      </w:r>
-    </w:p>
-    <w:p>
-      <w:pPr>
-        <w:rPr>
-          <w:rFonts w:ascii="华文细黑" w:eastAsia="华文细黑" w:hAnsi="华文细黑"/>
+        <w:t>当http://42.96.149.208:10029/teaching/</w:t>
+      </w:r>
+      <w:r>
+        <w:rPr>
+          <w:rFonts w:ascii="华文细黑" w:eastAsia="华文细黑" w:hAnsi="华文细黑" w:hint="eastAsia"/>
           <w:szCs w:val="21"/>
         </w:rPr>
-      </w:pPr>
+        <w:t>index</w:t>
+      </w:r>
       <w:r>
         <w:rPr>
           <w:rFonts w:ascii="华文细黑" w:eastAsia="华文细黑" w:hAnsi="华文细黑" w:hint="eastAsia"/>
           <w:szCs w:val="21"/>
         </w:rPr>
+        <w:t>?location=南京timestamp=12</w:t>
+      </w:r>
+    </w:p>
+    <w:p>
+      <w:pPr>
+        <w:rPr>
+          <w:rFonts w:ascii="华文细黑" w:eastAsia="华文细黑" w:hAnsi="华文细黑"/>
+          <w:szCs w:val="21"/>
+        </w:rPr>
+      </w:pPr>
+      <w:r>
+        <w:rPr>
+          <w:rFonts w:ascii="华文细黑" w:eastAsia="华文细黑" w:hAnsi="华文细黑" w:hint="eastAsia"/>
+          <w:szCs w:val="21"/>
+        </w:rPr>
         <w:t>200 OK</w:t>
       </w:r>
     </w:p>
@@ -11691,7 +13253,21 @@
           <w:szCs w:val="21"/>
         </w:rPr>
         <w:tab/>
-        <w:t>data:[],</w:t>
+        <w:t>data</w:t>
+      </w:r>
+      <w:r>
+        <w:rPr>
+          <w:rFonts w:ascii="华文细黑" w:eastAsia="华文细黑" w:hAnsi="华文细黑" w:hint="eastAsia"/>
+          <w:szCs w:val="21"/>
+        </w:rPr>
+        <w:t>s</w:t>
+      </w:r>
+      <w:r>
+        <w:rPr>
+          <w:rFonts w:ascii="华文细黑" w:eastAsia="华文细黑" w:hAnsi="华文细黑" w:hint="eastAsia"/>
+          <w:szCs w:val="21"/>
+        </w:rPr>
+        <w:t>:[],</w:t>
       </w:r>
     </w:p>
     <w:p>
@@ -11737,22 +13313,21 @@
           <w:rFonts w:ascii="华文细黑" w:eastAsia="华文细黑" w:hAnsi="华文细黑" w:hint="eastAsia"/>
           <w:szCs w:val="21"/>
         </w:rPr>
-        <w:t>当http://42.96.149.208:10029/teaching/course/_get?location=南京timestamp=12</w:t>
-      </w:r>
-    </w:p>
-    <w:p>
-      <w:pPr>
-        <w:rPr>
-          <w:rFonts w:ascii="华文细黑" w:eastAsia="华文细黑" w:hAnsi="华文细黑"/>
+        <w:t>当http://42.96.149.208:10029/teaching/</w:t>
+      </w:r>
+      <w:r>
+        <w:rPr>
+          <w:rFonts w:ascii="华文细黑" w:eastAsia="华文细黑" w:hAnsi="华文细黑" w:hint="eastAsia"/>
           <w:szCs w:val="21"/>
         </w:rPr>
-      </w:pPr>
+        <w:t>index</w:t>
+      </w:r>
       <w:r>
         <w:rPr>
           <w:rFonts w:ascii="华文细黑" w:eastAsia="华文细黑" w:hAnsi="华文细黑" w:hint="eastAsia"/>
           <w:szCs w:val="21"/>
         </w:rPr>
-        <w:t>200 OK，并且是最后一页时，返回timestamp为0，data数组为空</w:t>
+        <w:t>?location=南京timestamp=12</w:t>
       </w:r>
     </w:p>
     <w:p>
@@ -11767,6 +13342,35 @@
           <w:rFonts w:ascii="华文细黑" w:eastAsia="华文细黑" w:hAnsi="华文细黑" w:hint="eastAsia"/>
           <w:szCs w:val="21"/>
         </w:rPr>
+        <w:t>200 OK，并且是最后一页时，返回timestamp为0，data</w:t>
+      </w:r>
+      <w:r>
+        <w:rPr>
+          <w:rFonts w:ascii="华文细黑" w:eastAsia="华文细黑" w:hAnsi="华文细黑" w:hint="eastAsia"/>
+          <w:szCs w:val="21"/>
+        </w:rPr>
+        <w:t>s</w:t>
+      </w:r>
+      <w:r>
+        <w:rPr>
+          <w:rFonts w:ascii="华文细黑" w:eastAsia="华文细黑" w:hAnsi="华文细黑" w:hint="eastAsia"/>
+          <w:szCs w:val="21"/>
+        </w:rPr>
+        <w:t>数组为空</w:t>
+      </w:r>
+    </w:p>
+    <w:p>
+      <w:pPr>
+        <w:rPr>
+          <w:rFonts w:ascii="华文细黑" w:eastAsia="华文细黑" w:hAnsi="华文细黑"/>
+          <w:szCs w:val="21"/>
+        </w:rPr>
+      </w:pPr>
+      <w:r>
+        <w:rPr>
+          <w:rFonts w:ascii="华文细黑" w:eastAsia="华文细黑" w:hAnsi="华文细黑" w:hint="eastAsia"/>
+          <w:szCs w:val="21"/>
+        </w:rPr>
         <w:t>Body:</w:t>
       </w:r>
     </w:p>
@@ -11798,7 +13402,21 @@
           <w:szCs w:val="21"/>
         </w:rPr>
         <w:tab/>
-        <w:t>data:[],</w:t>
+        <w:t>data</w:t>
+      </w:r>
+      <w:r>
+        <w:rPr>
+          <w:rFonts w:ascii="华文细黑" w:eastAsia="华文细黑" w:hAnsi="华文细黑" w:hint="eastAsia"/>
+          <w:szCs w:val="21"/>
+        </w:rPr>
+        <w:t>s</w:t>
+      </w:r>
+      <w:r>
+        <w:rPr>
+          <w:rFonts w:ascii="华文细黑" w:eastAsia="华文细黑" w:hAnsi="华文细黑" w:hint="eastAsia"/>
+          <w:szCs w:val="21"/>
+        </w:rPr>
+        <w:t>:[],</w:t>
       </w:r>
     </w:p>
     <w:p>
@@ -12208,7 +13826,7 @@
             <w:b/>
             <w:noProof/>
           </w:rPr>
-          <w:t>1</w:t>
+          <w:t>12</w:t>
         </w:r>
         <w:r>
           <w:rPr>

</xml_diff>